<commit_message>
Added to report draft
Added project summary and the propositions "f" for has fuel remaining and "m" for can move.
</commit_message>
<xml_diff>
--- a/documents/draft/modelling_report_draft.docx
+++ b/documents/draft/modelling_report_draft.docx
@@ -1,6 +1,6 @@
 
 <file path=word/document.xml><?xml version="1.0" encoding="utf-8"?>
-<w:document xmlns:wpc="http://schemas.microsoft.com/office/word/2010/wordprocessingCanvas" xmlns:cx="http://schemas.microsoft.com/office/drawing/2014/chartex" xmlns:cx1="http://schemas.microsoft.com/office/drawing/2015/9/8/chartex" xmlns:cx2="http://schemas.microsoft.com/office/drawing/2015/10/21/chartex" xmlns:cx3="http://schemas.microsoft.com/office/drawing/2016/5/9/chartex" xmlns:cx4="http://schemas.microsoft.com/office/drawing/2016/5/10/chartex" xmlns:cx5="http://schemas.microsoft.com/office/drawing/2016/5/11/chartex" xmlns:cx6="http://schemas.microsoft.com/office/drawing/2016/5/12/chartex" xmlns:cx7="http://schemas.microsoft.com/office/drawing/2016/5/13/chartex" xmlns:cx8="http://schemas.microsoft.com/office/drawing/2016/5/14/chartex" xmlns:mc="http://schemas.openxmlformats.org/markup-compatibility/2006" xmlns:aink="http://schemas.microsoft.com/office/drawing/2016/ink" xmlns:am3d="http://schemas.microsoft.com/office/drawing/2017/model3d" xmlns:o="urn:schemas-microsoft-com:office:office" xmlns:r="http://schemas.openxmlformats.org/officeDocument/2006/relationships" xmlns:m="http://schemas.openxmlformats.org/officeDocument/2006/math" xmlns:v="urn:schemas-microsoft-com:vml" xmlns:wp14="http://schemas.microsoft.com/office/word/2010/wordprocessingDrawing" xmlns:wp="http://schemas.openxmlformats.org/drawingml/2006/wordprocessingDrawing" xmlns:w10="urn:schemas-microsoft-com:office:word" xmlns:w="http://schemas.openxmlformats.org/wordprocessingml/2006/main" xmlns:w14="http://schemas.microsoft.com/office/word/2010/wordml" xmlns:w15="http://schemas.microsoft.com/office/word/2012/wordml" xmlns:w16cex="http://schemas.microsoft.com/office/word/2018/wordml/cex" xmlns:w16cid="http://schemas.microsoft.com/office/word/2016/wordml/cid" xmlns:w16="http://schemas.microsoft.com/office/word/2018/wordml" xmlns:w16sdtdh="http://schemas.microsoft.com/office/word/2020/wordml/sdtdatahash" xmlns:w16se="http://schemas.microsoft.com/office/word/2015/wordml/symex" xmlns:wpg="http://schemas.microsoft.com/office/word/2010/wordprocessingGroup" xmlns:wpi="http://schemas.microsoft.com/office/word/2010/wordprocessingInk" xmlns:wne="http://schemas.microsoft.com/office/word/2006/wordml" xmlns:wps="http://schemas.microsoft.com/office/word/2010/wordprocessingShape" mc:Ignorable="w14 w15 w16se w16cid w16 w16cex w16sdtdh wp14">
+<w:document xmlns:wpc="http://schemas.microsoft.com/office/word/2010/wordprocessingCanvas" xmlns:cx="http://schemas.microsoft.com/office/drawing/2014/chartex" xmlns:cx1="http://schemas.microsoft.com/office/drawing/2015/9/8/chartex" xmlns:cx2="http://schemas.microsoft.com/office/drawing/2015/10/21/chartex" xmlns:cx3="http://schemas.microsoft.com/office/drawing/2016/5/9/chartex" xmlns:cx4="http://schemas.microsoft.com/office/drawing/2016/5/10/chartex" xmlns:cx5="http://schemas.microsoft.com/office/drawing/2016/5/11/chartex" xmlns:cx6="http://schemas.microsoft.com/office/drawing/2016/5/12/chartex" xmlns:cx7="http://schemas.microsoft.com/office/drawing/2016/5/13/chartex" xmlns:cx8="http://schemas.microsoft.com/office/drawing/2016/5/14/chartex" xmlns:mc="http://schemas.openxmlformats.org/markup-compatibility/2006" xmlns:aink="http://schemas.microsoft.com/office/drawing/2016/ink" xmlns:am3d="http://schemas.microsoft.com/office/drawing/2017/model3d" xmlns:o="urn:schemas-microsoft-com:office:office" xmlns:oel="http://schemas.microsoft.com/office/2019/extlst" xmlns:r="http://schemas.openxmlformats.org/officeDocument/2006/relationships" xmlns:m="http://schemas.openxmlformats.org/officeDocument/2006/math" xmlns:v="urn:schemas-microsoft-com:vml" xmlns:wp14="http://schemas.microsoft.com/office/word/2010/wordprocessingDrawing" xmlns:wp="http://schemas.openxmlformats.org/drawingml/2006/wordprocessingDrawing" xmlns:w10="urn:schemas-microsoft-com:office:word" xmlns:w="http://schemas.openxmlformats.org/wordprocessingml/2006/main" xmlns:w14="http://schemas.microsoft.com/office/word/2010/wordml" xmlns:w15="http://schemas.microsoft.com/office/word/2012/wordml" xmlns:w16cex="http://schemas.microsoft.com/office/word/2018/wordml/cex" xmlns:w16cid="http://schemas.microsoft.com/office/word/2016/wordml/cid" xmlns:w16="http://schemas.microsoft.com/office/word/2018/wordml" xmlns:w16du="http://schemas.microsoft.com/office/word/2023/wordml/word16du" xmlns:w16sdtdh="http://schemas.microsoft.com/office/word/2020/wordml/sdtdatahash" xmlns:w16se="http://schemas.microsoft.com/office/word/2015/wordml/symex" xmlns:wpg="http://schemas.microsoft.com/office/word/2010/wordprocessingGroup" xmlns:wpi="http://schemas.microsoft.com/office/word/2010/wordprocessingInk" xmlns:wne="http://schemas.microsoft.com/office/word/2006/wordml" xmlns:wps="http://schemas.microsoft.com/office/word/2010/wordprocessingShape" mc:Ignorable="w14 w15 w16se w16cid w16 w16cex w16sdtdh w16du wp14">
   <w:body>
     <w:p>
       <w:pPr>
@@ -25,28 +25,30 @@
           <w:i/>
           <w:iCs/>
         </w:rPr>
-        <w:t>Short summary o</w:t>
-      </w:r>
-      <w:r>
-        <w:rPr>
-          <w:i/>
-          <w:iCs/>
-        </w:rPr>
-        <w:t>f</w:t>
-      </w:r>
-      <w:r>
-        <w:rPr>
-          <w:i/>
-          <w:iCs/>
-        </w:rPr>
-        <w:t xml:space="preserve"> the</w:t>
-      </w:r>
-      <w:r>
-        <w:rPr>
-          <w:i/>
-          <w:iCs/>
-        </w:rPr>
-        <w:t xml:space="preserve"> project setting.</w:t>
+        <w:t>Given the fuel of a rocket with a set mass, the mass of the take-off body, the mass of the orbital assist body, and the mass of the landing body, will the mission from the take off-body, to an orbital assist around the orbital assist body, to landing on the landing body be successful?</w:t>
+      </w:r>
+    </w:p>
+    <w:p>
+      <w:pPr>
+        <w:rPr>
+          <w:i/>
+          <w:iCs/>
+        </w:rPr>
+      </w:pPr>
+    </w:p>
+    <w:p>
+      <w:pPr>
+        <w:rPr>
+          <w:i/>
+          <w:iCs/>
+        </w:rPr>
+      </w:pPr>
+      <w:r>
+        <w:rPr>
+          <w:i/>
+          <w:iCs/>
+        </w:rPr>
+        <w:t>This will be using a grid to represent space where the rocket takes up one cell and can move one cell at a time. There will be conditions that the rocket needs to meet to move to certain cells, and fuel will be used up when doing so. These conditions are split into three parts: takeoff, assist, and landing.</w:t>
       </w:r>
     </w:p>
     <w:p/>
@@ -87,6 +89,44 @@
         <w:t xml:space="preserve"> used in the model, and their (English) interpretation.</w:t>
       </w:r>
     </w:p>
+    <w:p>
+      <w:pPr>
+        <w:rPr>
+          <w:i/>
+          <w:iCs/>
+        </w:rPr>
+      </w:pPr>
+    </w:p>
+    <w:p>
+      <w:pPr>
+        <w:rPr>
+          <w:i/>
+          <w:iCs/>
+        </w:rPr>
+      </w:pPr>
+      <w:r>
+        <w:rPr>
+          <w:i/>
+          <w:iCs/>
+        </w:rPr>
+        <w:t>f – Currently has fuel remaining</w:t>
+      </w:r>
+    </w:p>
+    <w:p>
+      <w:pPr>
+        <w:rPr>
+          <w:i/>
+          <w:iCs/>
+        </w:rPr>
+      </w:pPr>
+      <w:r>
+        <w:rPr>
+          <w:i/>
+          <w:iCs/>
+        </w:rPr>
+        <w:t>m – Can move</w:t>
+      </w:r>
+    </w:p>
     <w:p/>
     <w:p>
       <w:pPr>
@@ -157,8 +197,32 @@
           <w:i/>
           <w:iCs/>
         </w:rPr>
-        <w:t>or a single car. Essentially, we want to see the pattern for all of the types of constraints, and not every constraint enumerated.</w:t>
-      </w:r>
+        <w:t xml:space="preserve">or a single car. Essentially, we want to see the pattern for </w:t>
+      </w:r>
+      <w:proofErr w:type="gramStart"/>
+      <w:r>
+        <w:rPr>
+          <w:i/>
+          <w:iCs/>
+        </w:rPr>
+        <w:t>all of</w:t>
+      </w:r>
+      <w:proofErr w:type="gramEnd"/>
+      <w:r>
+        <w:rPr>
+          <w:i/>
+          <w:iCs/>
+        </w:rPr>
+        <w:t xml:space="preserve"> the types of constraints, and not every constraint enumerated.</w:t>
+      </w:r>
+    </w:p>
+    <w:p>
+      <w:pPr>
+        <w:rPr>
+          <w:i/>
+          <w:iCs/>
+        </w:rPr>
+      </w:pPr>
     </w:p>
     <w:p/>
     <w:p>
@@ -212,14 +276,23 @@
           <w:i/>
           <w:iCs/>
         </w:rPr>
-        <w:t xml:space="preserve">List </w:t>
-      </w:r>
-      <w:r>
-        <w:rPr>
-          <w:i/>
-          <w:iCs/>
-        </w:rPr>
-        <w:t xml:space="preserve">the ideas you have to build </w:t>
+        <w:t xml:space="preserve">List the ideas you </w:t>
+      </w:r>
+      <w:proofErr w:type="gramStart"/>
+      <w:r>
+        <w:rPr>
+          <w:i/>
+          <w:iCs/>
+        </w:rPr>
+        <w:t>have to</w:t>
+      </w:r>
+      <w:proofErr w:type="gramEnd"/>
+      <w:r>
+        <w:rPr>
+          <w:i/>
+          <w:iCs/>
+        </w:rPr>
+        <w:t xml:space="preserve"> build </w:t>
       </w:r>
       <w:proofErr w:type="spellStart"/>
       <w:r>
@@ -480,7 +553,7 @@
 </file>
 
 <file path=word/endnotes.xml><?xml version="1.0" encoding="utf-8"?>
-<w:endnotes xmlns:wpc="http://schemas.microsoft.com/office/word/2010/wordprocessingCanvas" xmlns:cx="http://schemas.microsoft.com/office/drawing/2014/chartex" xmlns:cx1="http://schemas.microsoft.com/office/drawing/2015/9/8/chartex" xmlns:cx2="http://schemas.microsoft.com/office/drawing/2015/10/21/chartex" xmlns:cx3="http://schemas.microsoft.com/office/drawing/2016/5/9/chartex" xmlns:cx4="http://schemas.microsoft.com/office/drawing/2016/5/10/chartex" xmlns:cx5="http://schemas.microsoft.com/office/drawing/2016/5/11/chartex" xmlns:cx6="http://schemas.microsoft.com/office/drawing/2016/5/12/chartex" xmlns:cx7="http://schemas.microsoft.com/office/drawing/2016/5/13/chartex" xmlns:cx8="http://schemas.microsoft.com/office/drawing/2016/5/14/chartex" xmlns:mc="http://schemas.openxmlformats.org/markup-compatibility/2006" xmlns:aink="http://schemas.microsoft.com/office/drawing/2016/ink" xmlns:am3d="http://schemas.microsoft.com/office/drawing/2017/model3d" xmlns:o="urn:schemas-microsoft-com:office:office" xmlns:r="http://schemas.openxmlformats.org/officeDocument/2006/relationships" xmlns:m="http://schemas.openxmlformats.org/officeDocument/2006/math" xmlns:v="urn:schemas-microsoft-com:vml" xmlns:wp14="http://schemas.microsoft.com/office/word/2010/wordprocessingDrawing" xmlns:wp="http://schemas.openxmlformats.org/drawingml/2006/wordprocessingDrawing" xmlns:w10="urn:schemas-microsoft-com:office:word" xmlns:w="http://schemas.openxmlformats.org/wordprocessingml/2006/main" xmlns:w14="http://schemas.microsoft.com/office/word/2010/wordml" xmlns:w15="http://schemas.microsoft.com/office/word/2012/wordml" xmlns:w16cex="http://schemas.microsoft.com/office/word/2018/wordml/cex" xmlns:w16cid="http://schemas.microsoft.com/office/word/2016/wordml/cid" xmlns:w16="http://schemas.microsoft.com/office/word/2018/wordml" xmlns:w16sdtdh="http://schemas.microsoft.com/office/word/2020/wordml/sdtdatahash" xmlns:w16se="http://schemas.microsoft.com/office/word/2015/wordml/symex" xmlns:wpg="http://schemas.microsoft.com/office/word/2010/wordprocessingGroup" xmlns:wpi="http://schemas.microsoft.com/office/word/2010/wordprocessingInk" xmlns:wne="http://schemas.microsoft.com/office/word/2006/wordml" xmlns:wps="http://schemas.microsoft.com/office/word/2010/wordprocessingShape" mc:Ignorable="w14 w15 w16se w16cid w16 w16cex w16sdtdh wp14">
+<w:endnotes xmlns:wpc="http://schemas.microsoft.com/office/word/2010/wordprocessingCanvas" xmlns:cx="http://schemas.microsoft.com/office/drawing/2014/chartex" xmlns:cx1="http://schemas.microsoft.com/office/drawing/2015/9/8/chartex" xmlns:cx2="http://schemas.microsoft.com/office/drawing/2015/10/21/chartex" xmlns:cx3="http://schemas.microsoft.com/office/drawing/2016/5/9/chartex" xmlns:cx4="http://schemas.microsoft.com/office/drawing/2016/5/10/chartex" xmlns:cx5="http://schemas.microsoft.com/office/drawing/2016/5/11/chartex" xmlns:cx6="http://schemas.microsoft.com/office/drawing/2016/5/12/chartex" xmlns:cx7="http://schemas.microsoft.com/office/drawing/2016/5/13/chartex" xmlns:cx8="http://schemas.microsoft.com/office/drawing/2016/5/14/chartex" xmlns:mc="http://schemas.openxmlformats.org/markup-compatibility/2006" xmlns:aink="http://schemas.microsoft.com/office/drawing/2016/ink" xmlns:am3d="http://schemas.microsoft.com/office/drawing/2017/model3d" xmlns:o="urn:schemas-microsoft-com:office:office" xmlns:oel="http://schemas.microsoft.com/office/2019/extlst" xmlns:r="http://schemas.openxmlformats.org/officeDocument/2006/relationships" xmlns:m="http://schemas.openxmlformats.org/officeDocument/2006/math" xmlns:v="urn:schemas-microsoft-com:vml" xmlns:wp14="http://schemas.microsoft.com/office/word/2010/wordprocessingDrawing" xmlns:wp="http://schemas.openxmlformats.org/drawingml/2006/wordprocessingDrawing" xmlns:w10="urn:schemas-microsoft-com:office:word" xmlns:w="http://schemas.openxmlformats.org/wordprocessingml/2006/main" xmlns:w14="http://schemas.microsoft.com/office/word/2010/wordml" xmlns:w15="http://schemas.microsoft.com/office/word/2012/wordml" xmlns:w16cex="http://schemas.microsoft.com/office/word/2018/wordml/cex" xmlns:w16cid="http://schemas.microsoft.com/office/word/2016/wordml/cid" xmlns:w16="http://schemas.microsoft.com/office/word/2018/wordml" xmlns:w16du="http://schemas.microsoft.com/office/word/2023/wordml/word16du" xmlns:w16sdtdh="http://schemas.microsoft.com/office/word/2020/wordml/sdtdatahash" xmlns:w16se="http://schemas.microsoft.com/office/word/2015/wordml/symex" xmlns:wpg="http://schemas.microsoft.com/office/word/2010/wordprocessingGroup" xmlns:wpi="http://schemas.microsoft.com/office/word/2010/wordprocessingInk" xmlns:wne="http://schemas.microsoft.com/office/word/2006/wordml" xmlns:wps="http://schemas.microsoft.com/office/word/2010/wordprocessingShape" mc:Ignorable="w14 w15 w16se w16cid w16 w16cex w16sdtdh w16du wp14">
   <w:endnote w:type="separator" w:id="-1">
     <w:p>
       <w:pPr>
@@ -505,7 +578,7 @@
 </file>
 
 <file path=word/footnotes.xml><?xml version="1.0" encoding="utf-8"?>
-<w:footnotes xmlns:wpc="http://schemas.microsoft.com/office/word/2010/wordprocessingCanvas" xmlns:cx="http://schemas.microsoft.com/office/drawing/2014/chartex" xmlns:cx1="http://schemas.microsoft.com/office/drawing/2015/9/8/chartex" xmlns:cx2="http://schemas.microsoft.com/office/drawing/2015/10/21/chartex" xmlns:cx3="http://schemas.microsoft.com/office/drawing/2016/5/9/chartex" xmlns:cx4="http://schemas.microsoft.com/office/drawing/2016/5/10/chartex" xmlns:cx5="http://schemas.microsoft.com/office/drawing/2016/5/11/chartex" xmlns:cx6="http://schemas.microsoft.com/office/drawing/2016/5/12/chartex" xmlns:cx7="http://schemas.microsoft.com/office/drawing/2016/5/13/chartex" xmlns:cx8="http://schemas.microsoft.com/office/drawing/2016/5/14/chartex" xmlns:mc="http://schemas.openxmlformats.org/markup-compatibility/2006" xmlns:aink="http://schemas.microsoft.com/office/drawing/2016/ink" xmlns:am3d="http://schemas.microsoft.com/office/drawing/2017/model3d" xmlns:o="urn:schemas-microsoft-com:office:office" xmlns:r="http://schemas.openxmlformats.org/officeDocument/2006/relationships" xmlns:m="http://schemas.openxmlformats.org/officeDocument/2006/math" xmlns:v="urn:schemas-microsoft-com:vml" xmlns:wp14="http://schemas.microsoft.com/office/word/2010/wordprocessingDrawing" xmlns:wp="http://schemas.openxmlformats.org/drawingml/2006/wordprocessingDrawing" xmlns:w10="urn:schemas-microsoft-com:office:word" xmlns:w="http://schemas.openxmlformats.org/wordprocessingml/2006/main" xmlns:w14="http://schemas.microsoft.com/office/word/2010/wordml" xmlns:w15="http://schemas.microsoft.com/office/word/2012/wordml" xmlns:w16cex="http://schemas.microsoft.com/office/word/2018/wordml/cex" xmlns:w16cid="http://schemas.microsoft.com/office/word/2016/wordml/cid" xmlns:w16="http://schemas.microsoft.com/office/word/2018/wordml" xmlns:w16sdtdh="http://schemas.microsoft.com/office/word/2020/wordml/sdtdatahash" xmlns:w16se="http://schemas.microsoft.com/office/word/2015/wordml/symex" xmlns:wpg="http://schemas.microsoft.com/office/word/2010/wordprocessingGroup" xmlns:wpi="http://schemas.microsoft.com/office/word/2010/wordprocessingInk" xmlns:wne="http://schemas.microsoft.com/office/word/2006/wordml" xmlns:wps="http://schemas.microsoft.com/office/word/2010/wordprocessingShape" mc:Ignorable="w14 w15 w16se w16cid w16 w16cex w16sdtdh wp14">
+<w:footnotes xmlns:wpc="http://schemas.microsoft.com/office/word/2010/wordprocessingCanvas" xmlns:cx="http://schemas.microsoft.com/office/drawing/2014/chartex" xmlns:cx1="http://schemas.microsoft.com/office/drawing/2015/9/8/chartex" xmlns:cx2="http://schemas.microsoft.com/office/drawing/2015/10/21/chartex" xmlns:cx3="http://schemas.microsoft.com/office/drawing/2016/5/9/chartex" xmlns:cx4="http://schemas.microsoft.com/office/drawing/2016/5/10/chartex" xmlns:cx5="http://schemas.microsoft.com/office/drawing/2016/5/11/chartex" xmlns:cx6="http://schemas.microsoft.com/office/drawing/2016/5/12/chartex" xmlns:cx7="http://schemas.microsoft.com/office/drawing/2016/5/13/chartex" xmlns:cx8="http://schemas.microsoft.com/office/drawing/2016/5/14/chartex" xmlns:mc="http://schemas.openxmlformats.org/markup-compatibility/2006" xmlns:aink="http://schemas.microsoft.com/office/drawing/2016/ink" xmlns:am3d="http://schemas.microsoft.com/office/drawing/2017/model3d" xmlns:o="urn:schemas-microsoft-com:office:office" xmlns:oel="http://schemas.microsoft.com/office/2019/extlst" xmlns:r="http://schemas.openxmlformats.org/officeDocument/2006/relationships" xmlns:m="http://schemas.openxmlformats.org/officeDocument/2006/math" xmlns:v="urn:schemas-microsoft-com:vml" xmlns:wp14="http://schemas.microsoft.com/office/word/2010/wordprocessingDrawing" xmlns:wp="http://schemas.openxmlformats.org/drawingml/2006/wordprocessingDrawing" xmlns:w10="urn:schemas-microsoft-com:office:word" xmlns:w="http://schemas.openxmlformats.org/wordprocessingml/2006/main" xmlns:w14="http://schemas.microsoft.com/office/word/2010/wordml" xmlns:w15="http://schemas.microsoft.com/office/word/2012/wordml" xmlns:w16cex="http://schemas.microsoft.com/office/word/2018/wordml/cex" xmlns:w16cid="http://schemas.microsoft.com/office/word/2016/wordml/cid" xmlns:w16="http://schemas.microsoft.com/office/word/2018/wordml" xmlns:w16du="http://schemas.microsoft.com/office/word/2023/wordml/word16du" xmlns:w16sdtdh="http://schemas.microsoft.com/office/word/2020/wordml/sdtdatahash" xmlns:w16se="http://schemas.microsoft.com/office/word/2015/wordml/symex" xmlns:wpg="http://schemas.microsoft.com/office/word/2010/wordprocessingGroup" xmlns:wpi="http://schemas.microsoft.com/office/word/2010/wordprocessingInk" xmlns:wne="http://schemas.microsoft.com/office/word/2006/wordml" xmlns:wps="http://schemas.microsoft.com/office/word/2010/wordprocessingShape" mc:Ignorable="w14 w15 w16se w16cid w16 w16cex w16sdtdh w16du wp14">
   <w:footnote w:type="separator" w:id="-1">
     <w:p>
       <w:pPr>
@@ -530,7 +603,7 @@
 </file>
 
 <file path=word/header1.xml><?xml version="1.0" encoding="utf-8"?>
-<w:hdr xmlns:wpc="http://schemas.microsoft.com/office/word/2010/wordprocessingCanvas" xmlns:cx="http://schemas.microsoft.com/office/drawing/2014/chartex" xmlns:cx1="http://schemas.microsoft.com/office/drawing/2015/9/8/chartex" xmlns:cx2="http://schemas.microsoft.com/office/drawing/2015/10/21/chartex" xmlns:cx3="http://schemas.microsoft.com/office/drawing/2016/5/9/chartex" xmlns:cx4="http://schemas.microsoft.com/office/drawing/2016/5/10/chartex" xmlns:cx5="http://schemas.microsoft.com/office/drawing/2016/5/11/chartex" xmlns:cx6="http://schemas.microsoft.com/office/drawing/2016/5/12/chartex" xmlns:cx7="http://schemas.microsoft.com/office/drawing/2016/5/13/chartex" xmlns:cx8="http://schemas.microsoft.com/office/drawing/2016/5/14/chartex" xmlns:mc="http://schemas.openxmlformats.org/markup-compatibility/2006" xmlns:aink="http://schemas.microsoft.com/office/drawing/2016/ink" xmlns:am3d="http://schemas.microsoft.com/office/drawing/2017/model3d" xmlns:o="urn:schemas-microsoft-com:office:office" xmlns:r="http://schemas.openxmlformats.org/officeDocument/2006/relationships" xmlns:m="http://schemas.openxmlformats.org/officeDocument/2006/math" xmlns:v="urn:schemas-microsoft-com:vml" xmlns:wp14="http://schemas.microsoft.com/office/word/2010/wordprocessingDrawing" xmlns:wp="http://schemas.openxmlformats.org/drawingml/2006/wordprocessingDrawing" xmlns:w10="urn:schemas-microsoft-com:office:word" xmlns:w="http://schemas.openxmlformats.org/wordprocessingml/2006/main" xmlns:w14="http://schemas.microsoft.com/office/word/2010/wordml" xmlns:w15="http://schemas.microsoft.com/office/word/2012/wordml" xmlns:w16cex="http://schemas.microsoft.com/office/word/2018/wordml/cex" xmlns:w16cid="http://schemas.microsoft.com/office/word/2016/wordml/cid" xmlns:w16="http://schemas.microsoft.com/office/word/2018/wordml" xmlns:w16sdtdh="http://schemas.microsoft.com/office/word/2020/wordml/sdtdatahash" xmlns:w16se="http://schemas.microsoft.com/office/word/2015/wordml/symex" xmlns:wpg="http://schemas.microsoft.com/office/word/2010/wordprocessingGroup" xmlns:wpi="http://schemas.microsoft.com/office/word/2010/wordprocessingInk" xmlns:wne="http://schemas.microsoft.com/office/word/2006/wordml" xmlns:wps="http://schemas.microsoft.com/office/word/2010/wordprocessingShape" mc:Ignorable="w14 w15 w16se w16cid w16 w16cex w16sdtdh wp14">
+<w:hdr xmlns:wpc="http://schemas.microsoft.com/office/word/2010/wordprocessingCanvas" xmlns:cx="http://schemas.microsoft.com/office/drawing/2014/chartex" xmlns:cx1="http://schemas.microsoft.com/office/drawing/2015/9/8/chartex" xmlns:cx2="http://schemas.microsoft.com/office/drawing/2015/10/21/chartex" xmlns:cx3="http://schemas.microsoft.com/office/drawing/2016/5/9/chartex" xmlns:cx4="http://schemas.microsoft.com/office/drawing/2016/5/10/chartex" xmlns:cx5="http://schemas.microsoft.com/office/drawing/2016/5/11/chartex" xmlns:cx6="http://schemas.microsoft.com/office/drawing/2016/5/12/chartex" xmlns:cx7="http://schemas.microsoft.com/office/drawing/2016/5/13/chartex" xmlns:cx8="http://schemas.microsoft.com/office/drawing/2016/5/14/chartex" xmlns:mc="http://schemas.openxmlformats.org/markup-compatibility/2006" xmlns:aink="http://schemas.microsoft.com/office/drawing/2016/ink" xmlns:am3d="http://schemas.microsoft.com/office/drawing/2017/model3d" xmlns:o="urn:schemas-microsoft-com:office:office" xmlns:oel="http://schemas.microsoft.com/office/2019/extlst" xmlns:r="http://schemas.openxmlformats.org/officeDocument/2006/relationships" xmlns:m="http://schemas.openxmlformats.org/officeDocument/2006/math" xmlns:v="urn:schemas-microsoft-com:vml" xmlns:wp14="http://schemas.microsoft.com/office/word/2010/wordprocessingDrawing" xmlns:wp="http://schemas.openxmlformats.org/drawingml/2006/wordprocessingDrawing" xmlns:w10="urn:schemas-microsoft-com:office:word" xmlns:w="http://schemas.openxmlformats.org/wordprocessingml/2006/main" xmlns:w14="http://schemas.microsoft.com/office/word/2010/wordml" xmlns:w15="http://schemas.microsoft.com/office/word/2012/wordml" xmlns:w16cex="http://schemas.microsoft.com/office/word/2018/wordml/cex" xmlns:w16cid="http://schemas.microsoft.com/office/word/2016/wordml/cid" xmlns:w16="http://schemas.microsoft.com/office/word/2018/wordml" xmlns:w16du="http://schemas.microsoft.com/office/word/2023/wordml/word16du" xmlns:w16sdtdh="http://schemas.microsoft.com/office/word/2020/wordml/sdtdatahash" xmlns:w16se="http://schemas.microsoft.com/office/word/2015/wordml/symex" xmlns:wpg="http://schemas.microsoft.com/office/word/2010/wordprocessingGroup" xmlns:wpi="http://schemas.microsoft.com/office/word/2010/wordprocessingInk" xmlns:wne="http://schemas.microsoft.com/office/word/2006/wordml" xmlns:wps="http://schemas.microsoft.com/office/word/2010/wordprocessingShape" mc:Ignorable="w14 w15 w16se w16cid w16 w16cex w16sdtdh w16du wp14">
   <w:p>
     <w:pPr>
       <w:pStyle w:val="Header"/>
@@ -608,7 +681,6 @@
                             <w:dataBinding w:prefixMappings="xmlns:ns0='http://schemas.openxmlformats.org/package/2006/metadata/core-properties' xmlns:ns1='http://purl.org/dc/elements/1.1/'" w:xpath="/ns0:coreProperties[1]/ns1:title[1]" w:storeItemID="{6C3C8BC8-F283-45AE-878A-BAB7291924A1}"/>
                             <w:text/>
                           </w:sdtPr>
-                          <w:sdtEndPr/>
                           <w:sdtContent>
                             <w:p>
                               <w:pPr>
@@ -621,10 +693,18 @@
                                 <w:t xml:space="preserve">Project  </w:t>
                               </w:r>
                               <w:r>
-                                <w:t xml:space="preserve">                                                                                            </w:t>
+                                <w:t xml:space="preserve">                                                                                         </w:t>
+                              </w:r>
+                              <w:proofErr w:type="gramStart"/>
+                              <w:r>
+                                <w:t xml:space="preserve">   </w:t>
                               </w:r>
                               <w:r>
-                                <w:t>{Group ID}</w:t>
+                                <w:t>{</w:t>
+                              </w:r>
+                              <w:proofErr w:type="gramEnd"/>
+                              <w:r>
+                                <w:t>Group ID}</w:t>
                               </w:r>
                             </w:p>
                           </w:sdtContent>
@@ -652,7 +732,7 @@
               <v:stroke joinstyle="miter"/>
               <v:path gradientshapeok="t" o:connecttype="rect"/>
             </v:shapetype>
-            <v:shape id="Text Box 218" o:spid="_x0000_s1026" type="#_x0000_t202" style="position:absolute;margin-left:0;margin-top:0;width:468pt;height:13.45pt;z-index:251660288;visibility:visible;mso-wrap-style:square;mso-width-percent:1000;mso-height-percent:0;mso-wrap-distance-left:9pt;mso-wrap-distance-top:0;mso-wrap-distance-right:9pt;mso-wrap-distance-bottom:0;mso-position-horizontal:left;mso-position-horizontal-relative:margin;mso-position-vertical:center;mso-position-vertical-relative:top-margin-area;mso-width-percent:1000;mso-height-percent:0;mso-width-relative:margin;mso-height-relative:page;v-text-anchor:middle" o:gfxdata="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" o:allowincell="f" filled="f" stroked="f">
+            <v:shape id="Text Box 218" o:spid="_x0000_s1026" type="#_x0000_t202" style="position:absolute;margin-left:0;margin-top:0;width:468pt;height:13.45pt;z-index:251660288;visibility:visible;mso-wrap-style:square;mso-width-percent:1000;mso-height-percent:0;mso-wrap-distance-left:9pt;mso-wrap-distance-top:0;mso-wrap-distance-right:9pt;mso-wrap-distance-bottom:0;mso-position-horizontal:left;mso-position-horizontal-relative:margin;mso-position-vertical:center;mso-position-vertical-relative:top-margin-area;mso-width-percent:1000;mso-height-percent:0;mso-width-relative:margin;mso-height-relative:page;v-text-anchor:middle" o:gfxdata="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" o:allowincell="f" filled="f" stroked="f">
               <v:textbox style="mso-fit-shape-to-text:t" inset=",0,,0">
                 <w:txbxContent>
                   <w:sdt>
@@ -662,7 +742,6 @@
                       <w:dataBinding w:prefixMappings="xmlns:ns0='http://schemas.openxmlformats.org/package/2006/metadata/core-properties' xmlns:ns1='http://purl.org/dc/elements/1.1/'" w:xpath="/ns0:coreProperties[1]/ns1:title[1]" w:storeItemID="{6C3C8BC8-F283-45AE-878A-BAB7291924A1}"/>
                       <w:text/>
                     </w:sdtPr>
-                    <w:sdtEndPr/>
                     <w:sdtContent>
                       <w:p>
                         <w:pPr>
@@ -675,10 +754,18 @@
                           <w:t xml:space="preserve">Project  </w:t>
                         </w:r>
                         <w:r>
-                          <w:t xml:space="preserve">                                                                                            </w:t>
+                          <w:t xml:space="preserve">                                                                                         </w:t>
+                        </w:r>
+                        <w:proofErr w:type="gramStart"/>
+                        <w:r>
+                          <w:t xml:space="preserve">   </w:t>
                         </w:r>
                         <w:r>
-                          <w:t>{Group ID}</w:t>
+                          <w:t>{</w:t>
+                        </w:r>
+                        <w:proofErr w:type="gramEnd"/>
+                        <w:r>
+                          <w:t>Group ID}</w:t>
                         </w:r>
                       </w:p>
                     </w:sdtContent>
@@ -794,7 +881,7 @@
         </mc:Choice>
         <mc:Fallback>
           <w:pict>
-            <v:shape w14:anchorId="033ED14C" id="Text Box 219" o:spid="_x0000_s1027" type="#_x0000_t202" style="position:absolute;margin-left:0;margin-top:0;width:1in;height:13.45pt;z-index:251659264;visibility:visible;mso-wrap-style:square;mso-width-percent:1000;mso-height-percent:0;mso-wrap-distance-left:9pt;mso-wrap-distance-top:0;mso-wrap-distance-right:9pt;mso-wrap-distance-bottom:0;mso-position-horizontal:left;mso-position-horizontal-relative:page;mso-position-vertical:center;mso-position-vertical-relative:top-margin-area;mso-width-percent:1000;mso-height-percent:0;mso-width-relative:left-margin-area;mso-height-relative:page;v-text-anchor:middle" o:gfxdata="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" o:allowincell="f" fillcolor="#a8d08d [1945]" stroked="f">
+            <v:shape w14:anchorId="033ED14C" id="Text Box 219" o:spid="_x0000_s1027" type="#_x0000_t202" style="position:absolute;margin-left:0;margin-top:0;width:1in;height:13.45pt;z-index:251659264;visibility:visible;mso-wrap-style:square;mso-width-percent:1000;mso-height-percent:0;mso-wrap-distance-left:9pt;mso-wrap-distance-top:0;mso-wrap-distance-right:9pt;mso-wrap-distance-bottom:0;mso-position-horizontal:left;mso-position-horizontal-relative:page;mso-position-vertical:center;mso-position-vertical-relative:top-margin-area;mso-width-percent:1000;mso-height-percent:0;mso-width-relative:left-margin-area;mso-height-relative:page;v-text-anchor:middle" o:gfxdata="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" o:allowincell="f" fillcolor="#a8d08d [1945]" stroked="f">
               <v:textbox style="mso-fit-shape-to-text:t" inset=",0,,0">
                 <w:txbxContent>
                   <w:p>
@@ -842,7 +929,7 @@
 </file>
 
 <file path=word/numbering.xml><?xml version="1.0" encoding="utf-8"?>
-<w:numbering xmlns:wpc="http://schemas.microsoft.com/office/word/2010/wordprocessingCanvas" xmlns:cx="http://schemas.microsoft.com/office/drawing/2014/chartex" xmlns:cx1="http://schemas.microsoft.com/office/drawing/2015/9/8/chartex" xmlns:cx2="http://schemas.microsoft.com/office/drawing/2015/10/21/chartex" xmlns:cx3="http://schemas.microsoft.com/office/drawing/2016/5/9/chartex" xmlns:cx4="http://schemas.microsoft.com/office/drawing/2016/5/10/chartex" xmlns:cx5="http://schemas.microsoft.com/office/drawing/2016/5/11/chartex" xmlns:cx6="http://schemas.microsoft.com/office/drawing/2016/5/12/chartex" xmlns:cx7="http://schemas.microsoft.com/office/drawing/2016/5/13/chartex" xmlns:cx8="http://schemas.microsoft.com/office/drawing/2016/5/14/chartex" xmlns:mc="http://schemas.openxmlformats.org/markup-compatibility/2006" xmlns:aink="http://schemas.microsoft.com/office/drawing/2016/ink" xmlns:am3d="http://schemas.microsoft.com/office/drawing/2017/model3d" xmlns:o="urn:schemas-microsoft-com:office:office" xmlns:r="http://schemas.openxmlformats.org/officeDocument/2006/relationships" xmlns:m="http://schemas.openxmlformats.org/officeDocument/2006/math" xmlns:v="urn:schemas-microsoft-com:vml" xmlns:wp14="http://schemas.microsoft.com/office/word/2010/wordprocessingDrawing" xmlns:wp="http://schemas.openxmlformats.org/drawingml/2006/wordprocessingDrawing" xmlns:w10="urn:schemas-microsoft-com:office:word" xmlns:w="http://schemas.openxmlformats.org/wordprocessingml/2006/main" xmlns:w14="http://schemas.microsoft.com/office/word/2010/wordml" xmlns:w15="http://schemas.microsoft.com/office/word/2012/wordml" xmlns:w16cex="http://schemas.microsoft.com/office/word/2018/wordml/cex" xmlns:w16cid="http://schemas.microsoft.com/office/word/2016/wordml/cid" xmlns:w16="http://schemas.microsoft.com/office/word/2018/wordml" xmlns:w16sdtdh="http://schemas.microsoft.com/office/word/2020/wordml/sdtdatahash" xmlns:w16se="http://schemas.microsoft.com/office/word/2015/wordml/symex" xmlns:wpg="http://schemas.microsoft.com/office/word/2010/wordprocessingGroup" xmlns:wpi="http://schemas.microsoft.com/office/word/2010/wordprocessingInk" xmlns:wne="http://schemas.microsoft.com/office/word/2006/wordml" xmlns:wps="http://schemas.microsoft.com/office/word/2010/wordprocessingShape" mc:Ignorable="w14 w15 w16se w16cid w16 w16cex w16sdtdh wp14">
+<w:numbering xmlns:wpc="http://schemas.microsoft.com/office/word/2010/wordprocessingCanvas" xmlns:cx="http://schemas.microsoft.com/office/drawing/2014/chartex" xmlns:cx1="http://schemas.microsoft.com/office/drawing/2015/9/8/chartex" xmlns:cx2="http://schemas.microsoft.com/office/drawing/2015/10/21/chartex" xmlns:cx3="http://schemas.microsoft.com/office/drawing/2016/5/9/chartex" xmlns:cx4="http://schemas.microsoft.com/office/drawing/2016/5/10/chartex" xmlns:cx5="http://schemas.microsoft.com/office/drawing/2016/5/11/chartex" xmlns:cx6="http://schemas.microsoft.com/office/drawing/2016/5/12/chartex" xmlns:cx7="http://schemas.microsoft.com/office/drawing/2016/5/13/chartex" xmlns:cx8="http://schemas.microsoft.com/office/drawing/2016/5/14/chartex" xmlns:mc="http://schemas.openxmlformats.org/markup-compatibility/2006" xmlns:aink="http://schemas.microsoft.com/office/drawing/2016/ink" xmlns:am3d="http://schemas.microsoft.com/office/drawing/2017/model3d" xmlns:o="urn:schemas-microsoft-com:office:office" xmlns:oel="http://schemas.microsoft.com/office/2019/extlst" xmlns:r="http://schemas.openxmlformats.org/officeDocument/2006/relationships" xmlns:m="http://schemas.openxmlformats.org/officeDocument/2006/math" xmlns:v="urn:schemas-microsoft-com:vml" xmlns:wp14="http://schemas.microsoft.com/office/word/2010/wordprocessingDrawing" xmlns:wp="http://schemas.openxmlformats.org/drawingml/2006/wordprocessingDrawing" xmlns:w10="urn:schemas-microsoft-com:office:word" xmlns:w="http://schemas.openxmlformats.org/wordprocessingml/2006/main" xmlns:w14="http://schemas.microsoft.com/office/word/2010/wordml" xmlns:w15="http://schemas.microsoft.com/office/word/2012/wordml" xmlns:w16cex="http://schemas.microsoft.com/office/word/2018/wordml/cex" xmlns:w16cid="http://schemas.microsoft.com/office/word/2016/wordml/cid" xmlns:w16="http://schemas.microsoft.com/office/word/2018/wordml" xmlns:w16du="http://schemas.microsoft.com/office/word/2023/wordml/word16du" xmlns:w16sdtdh="http://schemas.microsoft.com/office/word/2020/wordml/sdtdatahash" xmlns:w16se="http://schemas.microsoft.com/office/word/2015/wordml/symex" xmlns:wpg="http://schemas.microsoft.com/office/word/2010/wordprocessingGroup" xmlns:wpi="http://schemas.microsoft.com/office/word/2010/wordprocessingInk" xmlns:wne="http://schemas.microsoft.com/office/word/2006/wordml" xmlns:wps="http://schemas.microsoft.com/office/word/2010/wordprocessingShape" mc:Ignorable="w14 w15 w16se w16cid w16 w16cex w16sdtdh w16du wp14">
   <w:abstractNum w:abstractNumId="0" w15:restartNumberingAfterBreak="0">
     <w:nsid w:val="5B8A05F9"/>
     <w:multiLevelType w:val="hybridMultilevel"/>
@@ -955,14 +1042,14 @@
       </w:rPr>
     </w:lvl>
   </w:abstractNum>
-  <w:num w:numId="1">
+  <w:num w:numId="1" w16cid:durableId="1445462969">
     <w:abstractNumId w:val="0"/>
   </w:num>
 </w:numbering>
 </file>
 
 <file path=word/styles.xml><?xml version="1.0" encoding="utf-8"?>
-<w:styles xmlns:mc="http://schemas.openxmlformats.org/markup-compatibility/2006" xmlns:r="http://schemas.openxmlformats.org/officeDocument/2006/relationships" xmlns:w="http://schemas.openxmlformats.org/wordprocessingml/2006/main" xmlns:w14="http://schemas.microsoft.com/office/word/2010/wordml" xmlns:w15="http://schemas.microsoft.com/office/word/2012/wordml" xmlns:w16cex="http://schemas.microsoft.com/office/word/2018/wordml/cex" xmlns:w16cid="http://schemas.microsoft.com/office/word/2016/wordml/cid" xmlns:w16="http://schemas.microsoft.com/office/word/2018/wordml" xmlns:w16sdtdh="http://schemas.microsoft.com/office/word/2020/wordml/sdtdatahash" xmlns:w16se="http://schemas.microsoft.com/office/word/2015/wordml/symex" mc:Ignorable="w14 w15 w16se w16cid w16 w16cex w16sdtdh">
+<w:styles xmlns:mc="http://schemas.openxmlformats.org/markup-compatibility/2006" xmlns:r="http://schemas.openxmlformats.org/officeDocument/2006/relationships" xmlns:w="http://schemas.openxmlformats.org/wordprocessingml/2006/main" xmlns:w14="http://schemas.microsoft.com/office/word/2010/wordml" xmlns:w15="http://schemas.microsoft.com/office/word/2012/wordml" xmlns:w16cex="http://schemas.microsoft.com/office/word/2018/wordml/cex" xmlns:w16cid="http://schemas.microsoft.com/office/word/2016/wordml/cid" xmlns:w16="http://schemas.microsoft.com/office/word/2018/wordml" xmlns:w16du="http://schemas.microsoft.com/office/word/2023/wordml/word16du" xmlns:w16sdtdh="http://schemas.microsoft.com/office/word/2020/wordml/sdtdatahash" xmlns:w16se="http://schemas.microsoft.com/office/word/2015/wordml/symex" mc:Ignorable="w14 w15 w16se w16cid w16 w16cex w16sdtdh w16du">
   <w:docDefaults>
     <w:rPrDefault>
       <w:rPr>
@@ -1407,7 +1494,6 @@
   <w:style w:type="character" w:default="1" w:styleId="DefaultParagraphFont">
     <w:name w:val="Default Paragraph Font"/>
     <w:uiPriority w:val="1"/>
-    <w:semiHidden/>
     <w:unhideWhenUsed/>
   </w:style>
   <w:style w:type="table" w:default="1" w:styleId="TableNormal">

</xml_diff>

<commit_message>
Updated Report Draft Propositions and Constraints
Added directions of movement and top left and right planet checks to propositions.

Added constraints such that the rocket can't go up and down at the same time or right and left at the same time, as well as a check to see if the rocket needs to turn and go up.
</commit_message>
<xml_diff>
--- a/documents/draft/modelling_report_draft.docx
+++ b/documents/draft/modelling_report_draft.docx
@@ -99,33 +99,170 @@
     </w:p>
     <w:p>
       <w:pPr>
-        <w:rPr>
-          <w:i/>
-          <w:iCs/>
-        </w:rPr>
-      </w:pPr>
-      <w:r>
-        <w:rPr>
-          <w:i/>
-          <w:iCs/>
-        </w:rPr>
-        <w:t>f – Currently has fuel remaining</w:t>
-      </w:r>
-    </w:p>
-    <w:p>
-      <w:pPr>
-        <w:rPr>
-          <w:i/>
-          <w:iCs/>
-        </w:rPr>
-      </w:pPr>
-      <w:r>
-        <w:rPr>
-          <w:i/>
-          <w:iCs/>
-        </w:rPr>
-        <w:t>m – Can move</w:t>
-      </w:r>
+        <w:jc w:val="center"/>
+        <w:rPr>
+          <w:i/>
+          <w:iCs/>
+        </w:rPr>
+      </w:pPr>
+      <w:r>
+        <w:rPr>
+          <w:i/>
+          <w:iCs/>
+        </w:rPr>
+        <w:t>FT – “Fuel total” - enough fuel for the mission</w:t>
+      </w:r>
+    </w:p>
+    <w:p>
+      <w:pPr>
+        <w:jc w:val="center"/>
+        <w:rPr>
+          <w:i/>
+          <w:iCs/>
+        </w:rPr>
+      </w:pPr>
+      <w:r>
+        <w:rPr>
+          <w:i/>
+          <w:iCs/>
+        </w:rPr>
+        <w:t>F</w:t>
+      </w:r>
+      <w:r>
+        <w:rPr>
+          <w:i/>
+          <w:iCs/>
+        </w:rPr>
+        <w:t xml:space="preserve"> – Currently has fuel remaining</w:t>
+      </w:r>
+    </w:p>
+    <w:p>
+      <w:pPr>
+        <w:jc w:val="center"/>
+        <w:rPr>
+          <w:i/>
+          <w:iCs/>
+        </w:rPr>
+      </w:pPr>
+      <w:r>
+        <w:rPr>
+          <w:i/>
+          <w:iCs/>
+        </w:rPr>
+        <w:t>M</w:t>
+      </w:r>
+      <w:r>
+        <w:rPr>
+          <w:i/>
+          <w:iCs/>
+        </w:rPr>
+        <w:t xml:space="preserve"> – Can move</w:t>
+      </w:r>
+    </w:p>
+    <w:p>
+      <w:pPr>
+        <w:jc w:val="center"/>
+        <w:rPr>
+          <w:i/>
+          <w:iCs/>
+        </w:rPr>
+      </w:pPr>
+      <w:r>
+        <w:rPr>
+          <w:i/>
+          <w:iCs/>
+        </w:rPr>
+        <w:t>L – Will move left</w:t>
+      </w:r>
+    </w:p>
+    <w:p>
+      <w:pPr>
+        <w:jc w:val="center"/>
+        <w:rPr>
+          <w:i/>
+          <w:iCs/>
+        </w:rPr>
+      </w:pPr>
+      <w:r>
+        <w:rPr>
+          <w:i/>
+          <w:iCs/>
+        </w:rPr>
+        <w:t>R – Will move right</w:t>
+      </w:r>
+    </w:p>
+    <w:p>
+      <w:pPr>
+        <w:jc w:val="center"/>
+        <w:rPr>
+          <w:i/>
+          <w:iCs/>
+        </w:rPr>
+      </w:pPr>
+      <w:r>
+        <w:rPr>
+          <w:i/>
+          <w:iCs/>
+        </w:rPr>
+        <w:t>U – Will move up</w:t>
+      </w:r>
+    </w:p>
+    <w:p>
+      <w:pPr>
+        <w:jc w:val="center"/>
+        <w:rPr>
+          <w:i/>
+          <w:iCs/>
+        </w:rPr>
+      </w:pPr>
+      <w:r>
+        <w:rPr>
+          <w:i/>
+          <w:iCs/>
+        </w:rPr>
+        <w:t>D – Will move down</w:t>
+      </w:r>
+    </w:p>
+    <w:p>
+      <w:pPr>
+        <w:jc w:val="center"/>
+        <w:rPr>
+          <w:i/>
+          <w:iCs/>
+        </w:rPr>
+      </w:pPr>
+      <w:r>
+        <w:rPr>
+          <w:i/>
+          <w:iCs/>
+        </w:rPr>
+        <w:t>PTL – Planet Top Left</w:t>
+      </w:r>
+    </w:p>
+    <w:p>
+      <w:pPr>
+        <w:jc w:val="center"/>
+        <w:rPr>
+          <w:i/>
+          <w:iCs/>
+        </w:rPr>
+      </w:pPr>
+      <w:r>
+        <w:rPr>
+          <w:i/>
+          <w:iCs/>
+        </w:rPr>
+        <w:t>PTR – Planet Top Right</w:t>
+      </w:r>
+    </w:p>
+    <w:p>
+      <w:pPr>
+        <w:jc w:val="center"/>
+        <w:rPr>
+          <w:i/>
+          <w:iCs/>
+        </w:rPr>
+      </w:pPr>
     </w:p>
     <w:p/>
     <w:p>
@@ -224,237 +361,377 @@
         </w:rPr>
       </w:pPr>
     </w:p>
-    <w:p/>
-    <w:p>
-      <w:pPr>
-        <w:pStyle w:val="Heading1"/>
-      </w:pPr>
-      <w:r>
-        <w:t>Model Exploration</w:t>
-      </w:r>
-    </w:p>
-    <w:p>
-      <w:pPr>
-        <w:rPr>
-          <w:i/>
-          <w:iCs/>
-        </w:rPr>
-      </w:pPr>
-      <w:r>
-        <w:rPr>
-          <w:i/>
-          <w:iCs/>
-        </w:rPr>
-        <w:t xml:space="preserve">List all the ways that you have </w:t>
-      </w:r>
-      <w:r>
-        <w:rPr>
-          <w:i/>
-          <w:iCs/>
-        </w:rPr>
-        <w:t>explored your model – not only the final version, but intermediate versions as well. See (C3) in the project description for ideas.</w:t>
-      </w:r>
-    </w:p>
-    <w:p/>
-    <w:p>
-      <w:pPr>
-        <w:pStyle w:val="Heading1"/>
-      </w:pPr>
-      <w:r>
-        <w:t>Jape Proof Ideas</w:t>
-      </w:r>
-    </w:p>
-    <w:p>
-      <w:pPr>
-        <w:rPr>
-          <w:i/>
-          <w:iCs/>
-        </w:rPr>
-      </w:pPr>
-      <w:r>
-        <w:rPr>
-          <w:i/>
-          <w:iCs/>
-        </w:rPr>
-        <w:t xml:space="preserve">List the ideas you </w:t>
-      </w:r>
-      <w:proofErr w:type="gramStart"/>
-      <w:r>
-        <w:rPr>
-          <w:i/>
-          <w:iCs/>
-        </w:rPr>
-        <w:t>have to</w:t>
-      </w:r>
-      <w:proofErr w:type="gramEnd"/>
-      <w:r>
-        <w:rPr>
-          <w:i/>
-          <w:iCs/>
-        </w:rPr>
-        <w:t xml:space="preserve"> build </w:t>
-      </w:r>
-      <w:proofErr w:type="spellStart"/>
-      <w:r>
-        <w:rPr>
-          <w:i/>
-          <w:iCs/>
-        </w:rPr>
-        <w:t>sequents</w:t>
-      </w:r>
-      <w:proofErr w:type="spellEnd"/>
-      <w:r>
-        <w:rPr>
-          <w:i/>
-          <w:iCs/>
-        </w:rPr>
-        <w:t xml:space="preserve"> &amp; proofs that relate to your project.</w:t>
-      </w:r>
-    </w:p>
-    <w:p>
-      <w:pPr>
-        <w:rPr>
-          <w:i/>
-          <w:iCs/>
-        </w:rPr>
-      </w:pPr>
-    </w:p>
-    <w:p>
-      <w:pPr>
-        <w:pStyle w:val="Heading1"/>
-      </w:pPr>
-      <w:r>
-        <w:t>Requested Feedback</w:t>
-      </w:r>
-    </w:p>
-    <w:p>
-      <w:pPr>
-        <w:rPr>
-          <w:i/>
-          <w:iCs/>
-        </w:rPr>
-      </w:pPr>
-      <w:r>
-        <w:rPr>
-          <w:i/>
-          <w:iCs/>
-        </w:rPr>
-        <w:t>Provide 2-3 questions you’d like the TA’s and other students to comment on.</w:t>
-      </w:r>
-    </w:p>
-    <w:p/>
-    <w:p>
-      <w:pPr>
-        <w:pStyle w:val="Heading1"/>
-      </w:pPr>
-      <w:r>
-        <w:t>First-Order Extension</w:t>
-      </w:r>
-    </w:p>
-    <w:p>
-      <w:pPr>
-        <w:rPr>
-          <w:i/>
-          <w:iCs/>
-        </w:rPr>
-      </w:pPr>
-      <w:r>
-        <w:rPr>
-          <w:i/>
-          <w:iCs/>
-        </w:rPr>
-        <w:t xml:space="preserve">Describe how you might </w:t>
-      </w:r>
-      <w:r>
-        <w:rPr>
-          <w:i/>
-          <w:iCs/>
-        </w:rPr>
-        <w:t xml:space="preserve">extend </w:t>
-      </w:r>
-      <w:r>
-        <w:rPr>
-          <w:i/>
-          <w:iCs/>
-        </w:rPr>
-        <w:t xml:space="preserve">your model to a predicate logic setting, including how both the </w:t>
-      </w:r>
-      <w:r>
-        <w:rPr>
-          <w:i/>
-          <w:iCs/>
-        </w:rPr>
-        <w:t>propositions</w:t>
-      </w:r>
-      <w:r>
-        <w:rPr>
-          <w:i/>
-          <w:iCs/>
-        </w:rPr>
-        <w:t xml:space="preserve"> and constraints would be updated.</w:t>
-      </w:r>
-      <w:r>
-        <w:rPr>
-          <w:i/>
-          <w:iCs/>
-        </w:rPr>
-        <w:t xml:space="preserve"> </w:t>
-      </w:r>
-      <w:r>
-        <w:rPr>
-          <w:b/>
-          <w:bCs/>
-          <w:i/>
-          <w:iCs/>
-        </w:rPr>
-        <w:t>There is no need to implement this extension</w:t>
-      </w:r>
-      <w:r>
-        <w:rPr>
-          <w:b/>
-          <w:bCs/>
-          <w:i/>
-          <w:iCs/>
-        </w:rPr>
-        <w:t>!</w:t>
-      </w:r>
-    </w:p>
-    <w:p/>
-    <w:p>
-      <w:pPr>
-        <w:pStyle w:val="Heading1"/>
-      </w:pPr>
-      <w:r>
-        <w:t>Useful Notation</w:t>
-      </w:r>
-    </w:p>
-    <w:p>
-      <w:pPr>
-        <w:rPr>
-          <w:i/>
-          <w:iCs/>
-        </w:rPr>
-      </w:pPr>
-      <w:r>
-        <w:rPr>
-          <w:i/>
-          <w:iCs/>
-        </w:rPr>
-        <w:t>Feel free to copy/paste the symbols here and remove this section before submitting.</w:t>
-      </w:r>
-    </w:p>
     <w:p>
       <w:pPr>
         <w:jc w:val="center"/>
         <w:rPr>
-          <w:rFonts w:eastAsiaTheme="minorEastAsia"/>
-          <w:b/>
+          <w:i/>
+          <w:iCs/>
         </w:rPr>
       </w:pPr>
       <m:oMath>
         <m:r>
           <m:rPr>
-            <m:sty m:val="b"/>
+            <m:sty m:val="p"/>
+          </m:rPr>
+          <w:rPr>
+            <w:rFonts w:ascii="Cambria Math" w:hAnsi="Cambria Math"/>
+          </w:rPr>
+          <m:t>¬(L</m:t>
+        </m:r>
+        <m:r>
+          <m:rPr>
+            <m:sty m:val="p"/>
+          </m:rPr>
+          <w:rPr>
+            <w:rFonts w:ascii="Cambria Math" w:eastAsiaTheme="minorEastAsia" w:hAnsi="Cambria Math"/>
+          </w:rPr>
+          <m:t>∧R)</m:t>
+        </m:r>
+      </m:oMath>
+      <w:r>
+        <w:rPr>
+          <w:rFonts w:eastAsiaTheme="minorEastAsia"/>
+          <w:i/>
+        </w:rPr>
+        <w:t xml:space="preserve">, </w:t>
+      </w:r>
+      <m:oMath>
+        <m:r>
+          <m:rPr>
+            <m:sty m:val="p"/>
+          </m:rPr>
+          <w:rPr>
+            <w:rFonts w:ascii="Cambria Math" w:hAnsi="Cambria Math"/>
+          </w:rPr>
+          <m:t>¬(</m:t>
+        </m:r>
+        <m:r>
+          <m:rPr>
+            <m:sty m:val="p"/>
+          </m:rPr>
+          <w:rPr>
+            <w:rFonts w:ascii="Cambria Math" w:hAnsi="Cambria Math"/>
+          </w:rPr>
+          <m:t>U</m:t>
+        </m:r>
+        <m:r>
+          <m:rPr>
+            <m:sty m:val="p"/>
+          </m:rPr>
+          <w:rPr>
+            <w:rFonts w:ascii="Cambria Math" w:eastAsiaTheme="minorEastAsia" w:hAnsi="Cambria Math"/>
+          </w:rPr>
+          <m:t>∧</m:t>
+        </m:r>
+        <m:r>
+          <m:rPr>
+            <m:sty m:val="p"/>
+          </m:rPr>
+          <w:rPr>
+            <w:rFonts w:ascii="Cambria Math" w:eastAsiaTheme="minorEastAsia" w:hAnsi="Cambria Math"/>
+          </w:rPr>
+          <m:t>D</m:t>
+        </m:r>
+        <m:r>
+          <m:rPr>
+            <m:sty m:val="p"/>
+          </m:rPr>
+          <w:rPr>
+            <w:rFonts w:ascii="Cambria Math" w:eastAsiaTheme="minorEastAsia" w:hAnsi="Cambria Math"/>
+          </w:rPr>
+          <m:t>)</m:t>
+        </m:r>
+      </m:oMath>
+    </w:p>
+    <w:p>
+      <w:pPr>
+        <w:rPr>
+          <w:i/>
+          <w:iCs/>
+        </w:rPr>
+      </w:pPr>
+      <m:oMathPara>
+        <m:oMath>
+          <m:r>
+            <w:rPr>
+              <w:rFonts w:ascii="Cambria Math" w:eastAsiaTheme="minorEastAsia" w:hAnsi="Cambria Math"/>
+            </w:rPr>
+            <m:t>PTL</m:t>
+          </m:r>
+          <m:r>
+            <m:rPr>
+              <m:sty m:val="p"/>
+            </m:rPr>
+            <w:rPr>
+              <w:rFonts w:ascii="Cambria Math" w:eastAsiaTheme="minorEastAsia" w:hAnsi="Cambria Math"/>
+            </w:rPr>
+            <m:t>∧</m:t>
+          </m:r>
+          <m:r>
+            <m:rPr>
+              <m:sty m:val="p"/>
+            </m:rPr>
+            <w:rPr>
+              <w:rFonts w:ascii="Cambria Math" w:hAnsi="Cambria Math"/>
+            </w:rPr>
+            <m:t>¬</m:t>
+          </m:r>
+          <m:r>
+            <m:rPr>
+              <m:sty m:val="p"/>
+            </m:rPr>
+            <w:rPr>
+              <w:rFonts w:ascii="Cambria Math" w:hAnsi="Cambria Math"/>
+            </w:rPr>
+            <m:t>PTR</m:t>
+          </m:r>
+          <m:r>
+            <w:rPr>
+              <w:rFonts w:ascii="Cambria Math" w:eastAsiaTheme="minorEastAsia" w:hAnsi="Cambria Math"/>
+            </w:rPr>
+            <m:t>→</m:t>
+          </m:r>
+          <m:r>
+            <w:rPr>
+              <w:rFonts w:ascii="Cambria Math" w:eastAsiaTheme="minorEastAsia" w:hAnsi="Cambria Math"/>
+            </w:rPr>
+            <m:t>U</m:t>
+          </m:r>
+        </m:oMath>
+      </m:oMathPara>
+    </w:p>
+    <w:p/>
+    <w:p>
+      <w:pPr>
+        <w:pStyle w:val="Heading1"/>
+      </w:pPr>
+      <w:r>
+        <w:t>Model Exploration</w:t>
+      </w:r>
+    </w:p>
+    <w:p>
+      <w:pPr>
+        <w:rPr>
+          <w:i/>
+          <w:iCs/>
+        </w:rPr>
+      </w:pPr>
+      <w:r>
+        <w:rPr>
+          <w:i/>
+          <w:iCs/>
+        </w:rPr>
+        <w:t xml:space="preserve">List all the ways that you have </w:t>
+      </w:r>
+      <w:r>
+        <w:rPr>
+          <w:i/>
+          <w:iCs/>
+        </w:rPr>
+        <w:t>explored your model – not only the final version, but intermediate versions as well. See (C3) in the project description for ideas.</w:t>
+      </w:r>
+    </w:p>
+    <w:p/>
+    <w:p>
+      <w:pPr>
+        <w:pStyle w:val="Heading1"/>
+      </w:pPr>
+      <w:r>
+        <w:t>Jape Proof Ideas</w:t>
+      </w:r>
+    </w:p>
+    <w:p>
+      <w:pPr>
+        <w:rPr>
+          <w:i/>
+          <w:iCs/>
+        </w:rPr>
+      </w:pPr>
+      <w:r>
+        <w:rPr>
+          <w:i/>
+          <w:iCs/>
+        </w:rPr>
+        <w:t xml:space="preserve">List the ideas you </w:t>
+      </w:r>
+      <w:proofErr w:type="gramStart"/>
+      <w:r>
+        <w:rPr>
+          <w:i/>
+          <w:iCs/>
+        </w:rPr>
+        <w:t>have to</w:t>
+      </w:r>
+      <w:proofErr w:type="gramEnd"/>
+      <w:r>
+        <w:rPr>
+          <w:i/>
+          <w:iCs/>
+        </w:rPr>
+        <w:t xml:space="preserve"> build </w:t>
+      </w:r>
+      <w:proofErr w:type="spellStart"/>
+      <w:r>
+        <w:rPr>
+          <w:i/>
+          <w:iCs/>
+        </w:rPr>
+        <w:t>sequents</w:t>
+      </w:r>
+      <w:proofErr w:type="spellEnd"/>
+      <w:r>
+        <w:rPr>
+          <w:i/>
+          <w:iCs/>
+        </w:rPr>
+        <w:t xml:space="preserve"> &amp; proofs that relate to your project.</w:t>
+      </w:r>
+    </w:p>
+    <w:p>
+      <w:pPr>
+        <w:rPr>
+          <w:i/>
+          <w:iCs/>
+        </w:rPr>
+      </w:pPr>
+    </w:p>
+    <w:p>
+      <w:pPr>
+        <w:pStyle w:val="Heading1"/>
+      </w:pPr>
+      <w:r>
+        <w:t>Requested Feedback</w:t>
+      </w:r>
+    </w:p>
+    <w:p>
+      <w:pPr>
+        <w:rPr>
+          <w:i/>
+          <w:iCs/>
+        </w:rPr>
+      </w:pPr>
+      <w:r>
+        <w:rPr>
+          <w:i/>
+          <w:iCs/>
+        </w:rPr>
+        <w:t>Provide 2-3 questions you’d like the TA’s and other students to comment on.</w:t>
+      </w:r>
+    </w:p>
+    <w:p/>
+    <w:p>
+      <w:pPr>
+        <w:pStyle w:val="Heading1"/>
+      </w:pPr>
+      <w:r>
+        <w:t>First-Order Extension</w:t>
+      </w:r>
+    </w:p>
+    <w:p>
+      <w:pPr>
+        <w:rPr>
+          <w:i/>
+          <w:iCs/>
+        </w:rPr>
+      </w:pPr>
+      <w:r>
+        <w:rPr>
+          <w:i/>
+          <w:iCs/>
+        </w:rPr>
+        <w:t xml:space="preserve">Describe how you might </w:t>
+      </w:r>
+      <w:r>
+        <w:rPr>
+          <w:i/>
+          <w:iCs/>
+        </w:rPr>
+        <w:t xml:space="preserve">extend </w:t>
+      </w:r>
+      <w:r>
+        <w:rPr>
+          <w:i/>
+          <w:iCs/>
+        </w:rPr>
+        <w:t xml:space="preserve">your model to a predicate logic setting, including how both the </w:t>
+      </w:r>
+      <w:r>
+        <w:rPr>
+          <w:i/>
+          <w:iCs/>
+        </w:rPr>
+        <w:t>propositions</w:t>
+      </w:r>
+      <w:r>
+        <w:rPr>
+          <w:i/>
+          <w:iCs/>
+        </w:rPr>
+        <w:t xml:space="preserve"> and constraints would be updated.</w:t>
+      </w:r>
+      <w:r>
+        <w:rPr>
+          <w:i/>
+          <w:iCs/>
+        </w:rPr>
+        <w:t xml:space="preserve"> </w:t>
+      </w:r>
+      <w:r>
+        <w:rPr>
+          <w:b/>
+          <w:bCs/>
+          <w:i/>
+          <w:iCs/>
+        </w:rPr>
+        <w:t>There is no need to implement this extension</w:t>
+      </w:r>
+      <w:r>
+        <w:rPr>
+          <w:b/>
+          <w:bCs/>
+          <w:i/>
+          <w:iCs/>
+        </w:rPr>
+        <w:t>!</w:t>
+      </w:r>
+    </w:p>
+    <w:p/>
+    <w:p>
+      <w:pPr>
+        <w:pStyle w:val="Heading1"/>
+      </w:pPr>
+      <w:r>
+        <w:t>Useful Notation</w:t>
+      </w:r>
+    </w:p>
+    <w:p>
+      <w:pPr>
+        <w:rPr>
+          <w:i/>
+          <w:iCs/>
+        </w:rPr>
+      </w:pPr>
+      <w:r>
+        <w:rPr>
+          <w:i/>
+          <w:iCs/>
+        </w:rPr>
+        <w:t>Feel free to copy/paste the symbols here and remove this section before submitting.</w:t>
+      </w:r>
+    </w:p>
+    <w:p>
+      <w:pPr>
+        <w:jc w:val="center"/>
+        <w:rPr>
+          <w:rFonts w:eastAsiaTheme="minorEastAsia"/>
+          <w:bCs/>
+        </w:rPr>
+      </w:pPr>
+      <m:oMath>
+        <m:r>
+          <m:rPr>
+            <m:sty m:val="p"/>
           </m:rPr>
           <w:rPr>
             <w:rFonts w:ascii="Cambria Math" w:eastAsiaTheme="minorEastAsia" w:hAnsi="Cambria Math"/>
@@ -465,14 +742,14 @@
       <w:r>
         <w:rPr>
           <w:rFonts w:eastAsiaTheme="minorEastAsia"/>
-          <w:b/>
+          <w:bCs/>
         </w:rPr>
         <w:tab/>
       </w:r>
       <m:oMath>
         <m:r>
           <m:rPr>
-            <m:sty m:val="b"/>
+            <m:sty m:val="p"/>
           </m:rPr>
           <w:rPr>
             <w:rFonts w:ascii="Cambria Math" w:eastAsiaTheme="minorEastAsia" w:hAnsi="Cambria Math"/>
@@ -483,7 +760,7 @@
       <w:r>
         <w:rPr>
           <w:rFonts w:eastAsiaTheme="minorEastAsia"/>
-          <w:b/>
+          <w:bCs/>
         </w:rPr>
         <w:tab/>
       </w:r>
@@ -501,6 +778,7 @@
       <w:r>
         <w:rPr>
           <w:rFonts w:eastAsiaTheme="minorEastAsia"/>
+          <w:bCs/>
         </w:rPr>
         <w:tab/>
       </w:r>
@@ -515,6 +793,7 @@
       <w:r>
         <w:rPr>
           <w:rFonts w:eastAsiaTheme="minorEastAsia"/>
+          <w:bCs/>
         </w:rPr>
         <w:tab/>
       </w:r>
@@ -529,6 +808,7 @@
       <w:r>
         <w:rPr>
           <w:rFonts w:eastAsiaTheme="minorEastAsia"/>
+          <w:bCs/>
         </w:rPr>
         <w:tab/>
       </w:r>

</xml_diff>

<commit_message>
Added to Constraints and Propositions
Added constraint to check when the rocket is to the top right of a planet, meaning it should stop going up and go left instead.

Also added group number to top right of page.
</commit_message>
<xml_diff>
--- a/documents/draft/modelling_report_draft.docx
+++ b/documents/draft/modelling_report_draft.docx
@@ -253,6 +253,22 @@
           <w:iCs/>
         </w:rPr>
         <w:t>PTR – Planet Top Right</w:t>
+      </w:r>
+    </w:p>
+    <w:p>
+      <w:pPr>
+        <w:jc w:val="center"/>
+        <w:rPr>
+          <w:i/>
+          <w:iCs/>
+        </w:rPr>
+      </w:pPr>
+      <w:r>
+        <w:rPr>
+          <w:i/>
+          <w:iCs/>
+        </w:rPr>
+        <w:t>PBL – Planet Bottom Left</w:t>
       </w:r>
     </w:p>
     <w:p>
@@ -404,16 +420,7 @@
           <w:rPr>
             <w:rFonts w:ascii="Cambria Math" w:hAnsi="Cambria Math"/>
           </w:rPr>
-          <m:t>¬(</m:t>
-        </m:r>
-        <m:r>
-          <m:rPr>
-            <m:sty m:val="p"/>
-          </m:rPr>
-          <w:rPr>
-            <w:rFonts w:ascii="Cambria Math" w:hAnsi="Cambria Math"/>
-          </w:rPr>
-          <m:t>U</m:t>
+          <m:t>¬(U</m:t>
         </m:r>
         <m:r>
           <m:rPr>
@@ -422,33 +429,15 @@
           <w:rPr>
             <w:rFonts w:ascii="Cambria Math" w:eastAsiaTheme="minorEastAsia" w:hAnsi="Cambria Math"/>
           </w:rPr>
-          <m:t>∧</m:t>
-        </m:r>
-        <m:r>
-          <m:rPr>
-            <m:sty m:val="p"/>
-          </m:rPr>
-          <w:rPr>
-            <w:rFonts w:ascii="Cambria Math" w:eastAsiaTheme="minorEastAsia" w:hAnsi="Cambria Math"/>
-          </w:rPr>
-          <m:t>D</m:t>
-        </m:r>
-        <m:r>
-          <m:rPr>
-            <m:sty m:val="p"/>
-          </m:rPr>
-          <w:rPr>
-            <w:rFonts w:ascii="Cambria Math" w:eastAsiaTheme="minorEastAsia" w:hAnsi="Cambria Math"/>
-          </w:rPr>
-          <m:t>)</m:t>
+          <m:t>∧D)</m:t>
         </m:r>
       </m:oMath>
     </w:p>
     <w:p>
       <w:pPr>
         <w:rPr>
-          <w:i/>
-          <w:iCs/>
+          <w:rFonts w:eastAsiaTheme="minorEastAsia"/>
+          <w:i/>
         </w:rPr>
       </w:pPr>
       <m:oMathPara>
@@ -457,6 +446,7 @@
             <w:rPr>
               <w:rFonts w:ascii="Cambria Math" w:eastAsiaTheme="minorEastAsia" w:hAnsi="Cambria Math"/>
             </w:rPr>
+            <w:lastRenderedPageBreak/>
             <m:t>PTL</m:t>
           </m:r>
           <m:r>
@@ -475,7 +465,46 @@
             <w:rPr>
               <w:rFonts w:ascii="Cambria Math" w:hAnsi="Cambria Math"/>
             </w:rPr>
-            <m:t>¬</m:t>
+            <m:t>¬PTR</m:t>
+          </m:r>
+          <m:r>
+            <w:rPr>
+              <w:rFonts w:ascii="Cambria Math" w:eastAsiaTheme="minorEastAsia" w:hAnsi="Cambria Math"/>
+            </w:rPr>
+            <m:t>→U</m:t>
+          </m:r>
+        </m:oMath>
+      </m:oMathPara>
+    </w:p>
+    <w:p>
+      <w:pPr>
+        <w:rPr>
+          <w:i/>
+          <w:iCs/>
+        </w:rPr>
+      </w:pPr>
+      <m:oMathPara>
+        <m:oMath>
+          <m:r>
+            <w:rPr>
+              <w:rFonts w:ascii="Cambria Math" w:eastAsiaTheme="minorEastAsia" w:hAnsi="Cambria Math"/>
+            </w:rPr>
+            <m:t>P</m:t>
+          </m:r>
+          <m:r>
+            <w:rPr>
+              <w:rFonts w:ascii="Cambria Math" w:eastAsiaTheme="minorEastAsia" w:hAnsi="Cambria Math"/>
+            </w:rPr>
+            <m:t>BL</m:t>
+          </m:r>
+          <m:r>
+            <m:rPr>
+              <m:sty m:val="p"/>
+            </m:rPr>
+            <w:rPr>
+              <w:rFonts w:ascii="Cambria Math" w:eastAsiaTheme="minorEastAsia" w:hAnsi="Cambria Math"/>
+            </w:rPr>
+            <m:t>∧</m:t>
           </m:r>
           <m:r>
             <m:rPr>
@@ -484,7 +513,16 @@
             <w:rPr>
               <w:rFonts w:ascii="Cambria Math" w:hAnsi="Cambria Math"/>
             </w:rPr>
-            <m:t>PTR</m:t>
+            <m:t>¬PT</m:t>
+          </m:r>
+          <m:r>
+            <m:rPr>
+              <m:sty m:val="p"/>
+            </m:rPr>
+            <w:rPr>
+              <w:rFonts w:ascii="Cambria Math" w:hAnsi="Cambria Math"/>
+            </w:rPr>
+            <m:t>L</m:t>
           </m:r>
           <m:r>
             <w:rPr>
@@ -493,13 +531,48 @@
             <m:t>→</m:t>
           </m:r>
           <m:r>
+            <m:rPr>
+              <m:sty m:val="p"/>
+            </m:rPr>
+            <w:rPr>
+              <w:rFonts w:ascii="Cambria Math" w:hAnsi="Cambria Math"/>
+            </w:rPr>
+            <m:t>¬</m:t>
+          </m:r>
+          <m:r>
             <w:rPr>
               <w:rFonts w:ascii="Cambria Math" w:eastAsiaTheme="minorEastAsia" w:hAnsi="Cambria Math"/>
             </w:rPr>
             <m:t>U</m:t>
           </m:r>
+          <m:r>
+            <m:rPr>
+              <m:sty m:val="p"/>
+            </m:rPr>
+            <w:rPr>
+              <w:rFonts w:ascii="Cambria Math" w:eastAsiaTheme="minorEastAsia" w:hAnsi="Cambria Math"/>
+            </w:rPr>
+            <m:t>∧</m:t>
+          </m:r>
+          <m:r>
+            <m:rPr>
+              <m:sty m:val="p"/>
+            </m:rPr>
+            <w:rPr>
+              <w:rFonts w:ascii="Cambria Math" w:eastAsiaTheme="minorEastAsia" w:hAnsi="Cambria Math"/>
+            </w:rPr>
+            <m:t>L</m:t>
+          </m:r>
         </m:oMath>
       </m:oMathPara>
+    </w:p>
+    <w:p>
+      <w:pPr>
+        <w:rPr>
+          <w:i/>
+          <w:iCs/>
+        </w:rPr>
+      </w:pPr>
     </w:p>
     <w:p/>
     <w:p>
@@ -973,18 +1046,10 @@
                                 <w:t xml:space="preserve">Project  </w:t>
                               </w:r>
                               <w:r>
-                                <w:t xml:space="preserve">                                                                                         </w:t>
-                              </w:r>
-                              <w:proofErr w:type="gramStart"/>
-                              <w:r>
-                                <w:t xml:space="preserve">   </w:t>
+                                <w:t xml:space="preserve">                                                                                            </w:t>
                               </w:r>
                               <w:r>
-                                <w:t>{</w:t>
-                              </w:r>
-                              <w:proofErr w:type="gramEnd"/>
-                              <w:r>
-                                <w:t>Group ID}</w:t>
+                                <w:t>Group 10</w:t>
                               </w:r>
                             </w:p>
                           </w:sdtContent>
@@ -1034,18 +1099,10 @@
                           <w:t xml:space="preserve">Project  </w:t>
                         </w:r>
                         <w:r>
-                          <w:t xml:space="preserve">                                                                                         </w:t>
-                        </w:r>
-                        <w:proofErr w:type="gramStart"/>
-                        <w:r>
-                          <w:t xml:space="preserve">   </w:t>
+                          <w:t xml:space="preserve">                                                                                            </w:t>
                         </w:r>
                         <w:r>
-                          <w:t>{</w:t>
-                        </w:r>
-                        <w:proofErr w:type="gramEnd"/>
-                        <w:r>
-                          <w:t>Group ID}</w:t>
+                          <w:t>Group 10</w:t>
                         </w:r>
                       </w:p>
                     </w:sdtContent>
@@ -1774,6 +1831,7 @@
   <w:style w:type="character" w:default="1" w:styleId="DefaultParagraphFont">
     <w:name w:val="Default Paragraph Font"/>
     <w:uiPriority w:val="1"/>
+    <w:semiHidden/>
     <w:unhideWhenUsed/>
   </w:style>
   <w:style w:type="table" w:default="1" w:styleId="TableNormal">

</xml_diff>

<commit_message>
Added diagram to Project Summary
</commit_message>
<xml_diff>
--- a/documents/draft/modelling_report_draft.docx
+++ b/documents/draft/modelling_report_draft.docx
@@ -51,6 +51,70 @@
         <w:t>This will be using a grid to represent space where the rocket takes up one cell and can move one cell at a time. There will be conditions that the rocket needs to meet to move to certain cells, and fuel will be used up when doing so. These conditions are split into three parts: takeoff, assist, and landing.</w:t>
       </w:r>
     </w:p>
+    <w:p>
+      <w:pPr>
+        <w:rPr>
+          <w:i/>
+          <w:iCs/>
+        </w:rPr>
+      </w:pPr>
+    </w:p>
+    <w:p>
+      <w:pPr>
+        <w:rPr>
+          <w:i/>
+          <w:iCs/>
+        </w:rPr>
+      </w:pPr>
+      <w:r>
+        <w:rPr>
+          <w:i/>
+          <w:iCs/>
+          <w:noProof/>
+        </w:rPr>
+        <w:drawing>
+          <wp:inline distT="0" distB="0" distL="0" distR="0" wp14:anchorId="46CDD957" wp14:editId="37053E2E">
+            <wp:extent cx="5943600" cy="1644650"/>
+            <wp:effectExtent l="0" t="0" r="0" b="0"/>
+            <wp:docPr id="225455274" name="Picture 3" descr="A diagram of a red and green square with arrows&#10;&#10;Description automatically generated"/>
+            <wp:cNvGraphicFramePr>
+              <a:graphicFrameLocks xmlns:a="http://schemas.openxmlformats.org/drawingml/2006/main" noChangeAspect="1"/>
+            </wp:cNvGraphicFramePr>
+            <a:graphic xmlns:a="http://schemas.openxmlformats.org/drawingml/2006/main">
+              <a:graphicData uri="http://schemas.openxmlformats.org/drawingml/2006/picture">
+                <pic:pic xmlns:pic="http://schemas.openxmlformats.org/drawingml/2006/picture">
+                  <pic:nvPicPr>
+                    <pic:cNvPr id="225455274" name="Picture 3" descr="A diagram of a red and green square with arrows&#10;&#10;Description automatically generated"/>
+                    <pic:cNvPicPr/>
+                  </pic:nvPicPr>
+                  <pic:blipFill>
+                    <a:blip r:embed="rId7">
+                      <a:extLst>
+                        <a:ext uri="{28A0092B-C50C-407E-A947-70E740481C1C}">
+                          <a14:useLocalDpi xmlns:a14="http://schemas.microsoft.com/office/drawing/2010/main" val="0"/>
+                        </a:ext>
+                      </a:extLst>
+                    </a:blip>
+                    <a:stretch>
+                      <a:fillRect/>
+                    </a:stretch>
+                  </pic:blipFill>
+                  <pic:spPr>
+                    <a:xfrm>
+                      <a:off x="0" y="0"/>
+                      <a:ext cx="5943600" cy="1644650"/>
+                    </a:xfrm>
+                    <a:prstGeom prst="rect">
+                      <a:avLst/>
+                    </a:prstGeom>
+                  </pic:spPr>
+                </pic:pic>
+              </a:graphicData>
+            </a:graphic>
+          </wp:inline>
+        </w:drawing>
+      </w:r>
+    </w:p>
     <w:p/>
     <w:p>
       <w:pPr>
@@ -269,6 +333,23 @@
           <w:iCs/>
         </w:rPr>
         <w:t>PBL – Planet Bottom Left</w:t>
+      </w:r>
+    </w:p>
+    <w:p>
+      <w:pPr>
+        <w:jc w:val="center"/>
+        <w:rPr>
+          <w:i/>
+          <w:iCs/>
+        </w:rPr>
+      </w:pPr>
+      <w:r>
+        <w:rPr>
+          <w:i/>
+          <w:iCs/>
+        </w:rPr>
+        <w:lastRenderedPageBreak/>
+        <w:t>B1, B2, B3, B4, B5, B6, B7, B8 – Binary positions for simple fuel calculation</w:t>
       </w:r>
     </w:p>
     <w:p>
@@ -446,7 +527,6 @@
             <w:rPr>
               <w:rFonts w:ascii="Cambria Math" w:eastAsiaTheme="minorEastAsia" w:hAnsi="Cambria Math"/>
             </w:rPr>
-            <w:lastRenderedPageBreak/>
             <m:t>PTL</m:t>
           </m:r>
           <m:r>
@@ -479,8 +559,8 @@
     <w:p>
       <w:pPr>
         <w:rPr>
-          <w:i/>
-          <w:iCs/>
+          <w:rFonts w:eastAsiaTheme="minorEastAsia"/>
+          <w:i/>
         </w:rPr>
       </w:pPr>
       <m:oMathPara>
@@ -489,13 +569,7 @@
             <w:rPr>
               <w:rFonts w:ascii="Cambria Math" w:eastAsiaTheme="minorEastAsia" w:hAnsi="Cambria Math"/>
             </w:rPr>
-            <m:t>P</m:t>
-          </m:r>
-          <m:r>
-            <w:rPr>
-              <w:rFonts w:ascii="Cambria Math" w:eastAsiaTheme="minorEastAsia" w:hAnsi="Cambria Math"/>
-            </w:rPr>
-            <m:t>BL</m:t>
+            <m:t>PBL</m:t>
           </m:r>
           <m:r>
             <m:rPr>
@@ -513,16 +587,7 @@
             <w:rPr>
               <w:rFonts w:ascii="Cambria Math" w:hAnsi="Cambria Math"/>
             </w:rPr>
-            <m:t>¬PT</m:t>
-          </m:r>
-          <m:r>
-            <m:rPr>
-              <m:sty m:val="p"/>
-            </m:rPr>
-            <w:rPr>
-              <w:rFonts w:ascii="Cambria Math" w:hAnsi="Cambria Math"/>
-            </w:rPr>
-            <m:t>L</m:t>
+            <m:t>¬PTL</m:t>
           </m:r>
           <m:r>
             <w:rPr>
@@ -552,16 +617,7 @@
             <w:rPr>
               <w:rFonts w:ascii="Cambria Math" w:eastAsiaTheme="minorEastAsia" w:hAnsi="Cambria Math"/>
             </w:rPr>
-            <m:t>∧</m:t>
-          </m:r>
-          <m:r>
-            <m:rPr>
-              <m:sty m:val="p"/>
-            </m:rPr>
-            <w:rPr>
-              <w:rFonts w:ascii="Cambria Math" w:eastAsiaTheme="minorEastAsia" w:hAnsi="Cambria Math"/>
-            </w:rPr>
-            <m:t>L</m:t>
+            <m:t>∧L</m:t>
           </m:r>
         </m:oMath>
       </m:oMathPara>
@@ -569,6 +625,23 @@
     <w:p>
       <w:pPr>
         <w:rPr>
+          <w:rFonts w:eastAsiaTheme="minorEastAsia"/>
+          <w:i/>
+        </w:rPr>
+      </w:pPr>
+    </w:p>
+    <w:p>
+      <w:pPr>
+        <w:jc w:val="center"/>
+        <w:rPr>
+          <w:i/>
+          <w:iCs/>
+        </w:rPr>
+      </w:pPr>
+    </w:p>
+    <w:p>
+      <w:pPr>
+        <w:rPr>
           <w:i/>
           <w:iCs/>
         </w:rPr>
@@ -605,6 +678,14 @@
         <w:t>explored your model – not only the final version, but intermediate versions as well. See (C3) in the project description for ideas.</w:t>
       </w:r>
     </w:p>
+    <w:p>
+      <w:pPr>
+        <w:rPr>
+          <w:i/>
+          <w:iCs/>
+        </w:rPr>
+      </w:pPr>
+    </w:p>
     <w:p/>
     <w:p>
       <w:pPr>
@@ -671,6 +752,14 @@
     </w:p>
     <w:p>
       <w:pPr>
+        <w:rPr>
+          <w:i/>
+          <w:iCs/>
+        </w:rPr>
+      </w:pPr>
+    </w:p>
+    <w:p>
+      <w:pPr>
         <w:pStyle w:val="Heading1"/>
       </w:pPr>
       <w:r>
@@ -692,12 +781,21 @@
         <w:t>Provide 2-3 questions you’d like the TA’s and other students to comment on.</w:t>
       </w:r>
     </w:p>
+    <w:p>
+      <w:pPr>
+        <w:rPr>
+          <w:i/>
+          <w:iCs/>
+        </w:rPr>
+      </w:pPr>
+    </w:p>
     <w:p/>
     <w:p>
       <w:pPr>
         <w:pStyle w:val="Heading1"/>
       </w:pPr>
       <w:r>
+        <w:lastRenderedPageBreak/>
         <w:t>First-Order Extension</w:t>
       </w:r>
     </w:p>
@@ -767,6 +865,11 @@
           <w:iCs/>
         </w:rPr>
         <w:t>!</w:t>
+      </w:r>
+    </w:p>
+    <w:p>
+      <w:r>
+        <w:t>Haven’t started this yet.</w:t>
       </w:r>
     </w:p>
     <w:p/>
@@ -895,7 +998,7 @@
       </m:oMath>
     </w:p>
     <w:sectPr>
-      <w:headerReference w:type="default" r:id="rId7"/>
+      <w:headerReference w:type="default" r:id="rId8"/>
       <w:pgSz w:w="12240" w:h="15840"/>
       <w:pgMar w:top="1440" w:right="1440" w:bottom="1440" w:left="1440" w:header="708" w:footer="708" w:gutter="0"/>
       <w:cols w:space="708"/>
@@ -1831,7 +1934,6 @@
   <w:style w:type="character" w:default="1" w:styleId="DefaultParagraphFont">
     <w:name w:val="Default Paragraph Font"/>
     <w:uiPriority w:val="1"/>
-    <w:semiHidden/>
     <w:unhideWhenUsed/>
   </w:style>
   <w:style w:type="table" w:default="1" w:styleId="TableNormal">

</xml_diff>

<commit_message>
Added summary of project to README file
Fixed previous summary in modelling_report_draft.
</commit_message>
<xml_diff>
--- a/documents/draft/modelling_report_draft.docx
+++ b/documents/draft/modelling_report_draft.docx
@@ -25,7 +25,21 @@
           <w:i/>
           <w:iCs/>
         </w:rPr>
-        <w:t>Given the fuel of a rocket with a set mass, the mass of the take-off body, the mass of the orbital assist body, and the mass of the landing body, will the mission from the take off-body, to an orbital assist around the orbital assist body, to landing on the landing body be successful?</w:t>
+        <w:t>Given the fuel of a rocket</w:t>
+      </w:r>
+      <w:r>
+        <w:rPr>
+          <w:i/>
+          <w:iCs/>
+        </w:rPr>
+        <w:t xml:space="preserve"> and the radius of the orbital assist planet</w:t>
+      </w:r>
+      <w:r>
+        <w:rPr>
+          <w:i/>
+          <w:iCs/>
+        </w:rPr>
+        <w:t>, will the mission from the take off-body, to an orbital assist around the orbital assist body, to landing on the landing body be successful?</w:t>
       </w:r>
     </w:p>
     <w:p>
@@ -290,7 +304,6 @@
         <w:pStyle w:val="Heading1"/>
       </w:pPr>
       <w:r>
-        <w:lastRenderedPageBreak/>
         <w:t>Constraints</w:t>
       </w:r>
     </w:p>
@@ -318,6 +331,7 @@
           <w:rPr>
             <w:rFonts w:ascii="Cambria Math" w:hAnsi="Cambria Math"/>
           </w:rPr>
+          <w:lastRenderedPageBreak/>
           <m:t>¬(L</m:t>
         </m:r>
         <m:r>
@@ -413,16 +427,7 @@
             <w:rPr>
               <w:rFonts w:ascii="Cambria Math" w:hAnsi="Cambria Math"/>
             </w:rPr>
-            <m:t>¬</m:t>
-          </m:r>
-          <m:r>
-            <m:rPr>
-              <m:sty m:val="p"/>
-            </m:rPr>
-            <w:rPr>
-              <w:rFonts w:ascii="Cambria Math" w:hAnsi="Cambria Math"/>
-            </w:rPr>
-            <m:t>R</m:t>
+            <m:t>¬R</m:t>
           </m:r>
         </m:oMath>
       </m:oMathPara>
@@ -510,7 +515,16 @@
             <w:rPr>
               <w:rFonts w:ascii="Cambria Math" w:hAnsi="Cambria Math"/>
             </w:rPr>
-            <m:t>¬</m:t>
+            <m:t xml:space="preserve">¬B1 </m:t>
+          </m:r>
+          <m:r>
+            <m:rPr>
+              <m:sty m:val="p"/>
+            </m:rPr>
+            <w:rPr>
+              <w:rFonts w:ascii="Cambria Math" w:eastAsiaTheme="minorEastAsia" w:hAnsi="Cambria Math"/>
+            </w:rPr>
+            <m:t>∧</m:t>
           </m:r>
           <m:r>
             <m:rPr>
@@ -519,7 +533,7 @@
             <w:rPr>
               <w:rFonts w:ascii="Cambria Math" w:hAnsi="Cambria Math"/>
             </w:rPr>
-            <m:t xml:space="preserve">B1 </m:t>
+            <m:t xml:space="preserve"> ¬B2 </m:t>
           </m:r>
           <m:r>
             <m:rPr>
@@ -537,7 +551,16 @@
             <w:rPr>
               <w:rFonts w:ascii="Cambria Math" w:hAnsi="Cambria Math"/>
             </w:rPr>
-            <m:t xml:space="preserve"> </m:t>
+            <m:t xml:space="preserve"> ¬B3 </m:t>
+          </m:r>
+          <m:r>
+            <m:rPr>
+              <m:sty m:val="p"/>
+            </m:rPr>
+            <w:rPr>
+              <w:rFonts w:ascii="Cambria Math" w:eastAsiaTheme="minorEastAsia" w:hAnsi="Cambria Math"/>
+            </w:rPr>
+            <m:t>∧</m:t>
           </m:r>
           <m:r>
             <m:rPr>
@@ -546,7 +569,16 @@
             <w:rPr>
               <w:rFonts w:ascii="Cambria Math" w:hAnsi="Cambria Math"/>
             </w:rPr>
-            <m:t>¬</m:t>
+            <m:t xml:space="preserve"> ¬B3 </m:t>
+          </m:r>
+          <m:r>
+            <m:rPr>
+              <m:sty m:val="p"/>
+            </m:rPr>
+            <w:rPr>
+              <w:rFonts w:ascii="Cambria Math" w:eastAsiaTheme="minorEastAsia" w:hAnsi="Cambria Math"/>
+            </w:rPr>
+            <m:t>∧</m:t>
           </m:r>
           <m:r>
             <m:rPr>
@@ -555,7 +587,7 @@
             <w:rPr>
               <w:rFonts w:ascii="Cambria Math" w:hAnsi="Cambria Math"/>
             </w:rPr>
-            <m:t xml:space="preserve">B2 </m:t>
+            <m:t xml:space="preserve"> ¬B4 </m:t>
           </m:r>
           <m:r>
             <m:rPr>
@@ -573,7 +605,16 @@
             <w:rPr>
               <w:rFonts w:ascii="Cambria Math" w:hAnsi="Cambria Math"/>
             </w:rPr>
-            <m:t xml:space="preserve"> </m:t>
+            <m:t xml:space="preserve"> ¬B5 </m:t>
+          </m:r>
+          <m:r>
+            <m:rPr>
+              <m:sty m:val="p"/>
+            </m:rPr>
+            <w:rPr>
+              <w:rFonts w:ascii="Cambria Math" w:eastAsiaTheme="minorEastAsia" w:hAnsi="Cambria Math"/>
+            </w:rPr>
+            <m:t>∧</m:t>
           </m:r>
           <m:r>
             <m:rPr>
@@ -582,7 +623,16 @@
             <w:rPr>
               <w:rFonts w:ascii="Cambria Math" w:hAnsi="Cambria Math"/>
             </w:rPr>
-            <m:t>¬</m:t>
+            <m:t xml:space="preserve"> ¬B6 </m:t>
+          </m:r>
+          <m:r>
+            <m:rPr>
+              <m:sty m:val="p"/>
+            </m:rPr>
+            <w:rPr>
+              <w:rFonts w:ascii="Cambria Math" w:eastAsiaTheme="minorEastAsia" w:hAnsi="Cambria Math"/>
+            </w:rPr>
+            <m:t>∧</m:t>
           </m:r>
           <m:r>
             <m:rPr>
@@ -591,7 +641,7 @@
             <w:rPr>
               <w:rFonts w:ascii="Cambria Math" w:hAnsi="Cambria Math"/>
             </w:rPr>
-            <m:t xml:space="preserve">B3 </m:t>
+            <m:t xml:space="preserve"> ¬B7 </m:t>
           </m:r>
           <m:r>
             <m:rPr>
@@ -609,7 +659,13 @@
             <w:rPr>
               <w:rFonts w:ascii="Cambria Math" w:hAnsi="Cambria Math"/>
             </w:rPr>
-            <m:t xml:space="preserve"> </m:t>
+            <m:t xml:space="preserve"> ¬B8 </m:t>
+          </m:r>
+          <m:r>
+            <w:rPr>
+              <w:rFonts w:ascii="Cambria Math" w:eastAsiaTheme="minorEastAsia" w:hAnsi="Cambria Math"/>
+            </w:rPr>
+            <m:t>→</m:t>
           </m:r>
           <m:r>
             <m:rPr>
@@ -618,220 +674,7 @@
             <w:rPr>
               <w:rFonts w:ascii="Cambria Math" w:hAnsi="Cambria Math"/>
             </w:rPr>
-            <m:t>¬</m:t>
-          </m:r>
-          <m:r>
-            <m:rPr>
-              <m:sty m:val="p"/>
-            </m:rPr>
-            <w:rPr>
-              <w:rFonts w:ascii="Cambria Math" w:hAnsi="Cambria Math"/>
-            </w:rPr>
-            <m:t xml:space="preserve">B3 </m:t>
-          </m:r>
-          <m:r>
-            <m:rPr>
-              <m:sty m:val="p"/>
-            </m:rPr>
-            <w:rPr>
-              <w:rFonts w:ascii="Cambria Math" w:eastAsiaTheme="minorEastAsia" w:hAnsi="Cambria Math"/>
-            </w:rPr>
-            <m:t>∧</m:t>
-          </m:r>
-          <m:r>
-            <m:rPr>
-              <m:sty m:val="p"/>
-            </m:rPr>
-            <w:rPr>
-              <w:rFonts w:ascii="Cambria Math" w:hAnsi="Cambria Math"/>
-            </w:rPr>
-            <m:t xml:space="preserve"> </m:t>
-          </m:r>
-          <m:r>
-            <m:rPr>
-              <m:sty m:val="p"/>
-            </m:rPr>
-            <w:rPr>
-              <w:rFonts w:ascii="Cambria Math" w:hAnsi="Cambria Math"/>
-            </w:rPr>
-            <m:t>¬</m:t>
-          </m:r>
-          <m:r>
-            <m:rPr>
-              <m:sty m:val="p"/>
-            </m:rPr>
-            <w:rPr>
-              <w:rFonts w:ascii="Cambria Math" w:hAnsi="Cambria Math"/>
-            </w:rPr>
-            <m:t xml:space="preserve">B4 </m:t>
-          </m:r>
-          <m:r>
-            <m:rPr>
-              <m:sty m:val="p"/>
-            </m:rPr>
-            <w:rPr>
-              <w:rFonts w:ascii="Cambria Math" w:eastAsiaTheme="minorEastAsia" w:hAnsi="Cambria Math"/>
-            </w:rPr>
-            <m:t>∧</m:t>
-          </m:r>
-          <m:r>
-            <m:rPr>
-              <m:sty m:val="p"/>
-            </m:rPr>
-            <w:rPr>
-              <w:rFonts w:ascii="Cambria Math" w:hAnsi="Cambria Math"/>
-            </w:rPr>
-            <m:t xml:space="preserve"> </m:t>
-          </m:r>
-          <m:r>
-            <m:rPr>
-              <m:sty m:val="p"/>
-            </m:rPr>
-            <w:rPr>
-              <w:rFonts w:ascii="Cambria Math" w:hAnsi="Cambria Math"/>
-            </w:rPr>
-            <m:t>¬</m:t>
-          </m:r>
-          <m:r>
-            <m:rPr>
-              <m:sty m:val="p"/>
-            </m:rPr>
-            <w:rPr>
-              <w:rFonts w:ascii="Cambria Math" w:hAnsi="Cambria Math"/>
-            </w:rPr>
-            <m:t xml:space="preserve">B5 </m:t>
-          </m:r>
-          <m:r>
-            <m:rPr>
-              <m:sty m:val="p"/>
-            </m:rPr>
-            <w:rPr>
-              <w:rFonts w:ascii="Cambria Math" w:eastAsiaTheme="minorEastAsia" w:hAnsi="Cambria Math"/>
-            </w:rPr>
-            <m:t>∧</m:t>
-          </m:r>
-          <m:r>
-            <m:rPr>
-              <m:sty m:val="p"/>
-            </m:rPr>
-            <w:rPr>
-              <w:rFonts w:ascii="Cambria Math" w:hAnsi="Cambria Math"/>
-            </w:rPr>
-            <m:t xml:space="preserve"> </m:t>
-          </m:r>
-          <m:r>
-            <m:rPr>
-              <m:sty m:val="p"/>
-            </m:rPr>
-            <w:rPr>
-              <w:rFonts w:ascii="Cambria Math" w:hAnsi="Cambria Math"/>
-            </w:rPr>
-            <m:t>¬</m:t>
-          </m:r>
-          <m:r>
-            <m:rPr>
-              <m:sty m:val="p"/>
-            </m:rPr>
-            <w:rPr>
-              <w:rFonts w:ascii="Cambria Math" w:hAnsi="Cambria Math"/>
-            </w:rPr>
-            <m:t xml:space="preserve">B6 </m:t>
-          </m:r>
-          <m:r>
-            <m:rPr>
-              <m:sty m:val="p"/>
-            </m:rPr>
-            <w:rPr>
-              <w:rFonts w:ascii="Cambria Math" w:eastAsiaTheme="minorEastAsia" w:hAnsi="Cambria Math"/>
-            </w:rPr>
-            <m:t>∧</m:t>
-          </m:r>
-          <m:r>
-            <m:rPr>
-              <m:sty m:val="p"/>
-            </m:rPr>
-            <w:rPr>
-              <w:rFonts w:ascii="Cambria Math" w:hAnsi="Cambria Math"/>
-            </w:rPr>
-            <m:t xml:space="preserve"> </m:t>
-          </m:r>
-          <m:r>
-            <m:rPr>
-              <m:sty m:val="p"/>
-            </m:rPr>
-            <w:rPr>
-              <w:rFonts w:ascii="Cambria Math" w:hAnsi="Cambria Math"/>
-            </w:rPr>
-            <m:t>¬</m:t>
-          </m:r>
-          <m:r>
-            <m:rPr>
-              <m:sty m:val="p"/>
-            </m:rPr>
-            <w:rPr>
-              <w:rFonts w:ascii="Cambria Math" w:hAnsi="Cambria Math"/>
-            </w:rPr>
-            <m:t xml:space="preserve">B7 </m:t>
-          </m:r>
-          <m:r>
-            <m:rPr>
-              <m:sty m:val="p"/>
-            </m:rPr>
-            <w:rPr>
-              <w:rFonts w:ascii="Cambria Math" w:eastAsiaTheme="minorEastAsia" w:hAnsi="Cambria Math"/>
-            </w:rPr>
-            <m:t>∧</m:t>
-          </m:r>
-          <m:r>
-            <m:rPr>
-              <m:sty m:val="p"/>
-            </m:rPr>
-            <w:rPr>
-              <w:rFonts w:ascii="Cambria Math" w:hAnsi="Cambria Math"/>
-            </w:rPr>
-            <m:t xml:space="preserve"> </m:t>
-          </m:r>
-          <m:r>
-            <m:rPr>
-              <m:sty m:val="p"/>
-            </m:rPr>
-            <w:rPr>
-              <w:rFonts w:ascii="Cambria Math" w:hAnsi="Cambria Math"/>
-            </w:rPr>
-            <m:t>¬</m:t>
-          </m:r>
-          <m:r>
-            <m:rPr>
-              <m:sty m:val="p"/>
-            </m:rPr>
-            <w:rPr>
-              <w:rFonts w:ascii="Cambria Math" w:hAnsi="Cambria Math"/>
-            </w:rPr>
-            <m:t xml:space="preserve">B8 </m:t>
-          </m:r>
-          <m:r>
-            <w:rPr>
-              <w:rFonts w:ascii="Cambria Math" w:eastAsiaTheme="minorEastAsia" w:hAnsi="Cambria Math"/>
-            </w:rPr>
-            <m:t>→</m:t>
-          </m:r>
-          <m:r>
-            <m:rPr>
-              <m:sty m:val="p"/>
-            </m:rPr>
-            <w:rPr>
-              <w:rFonts w:ascii="Cambria Math" w:hAnsi="Cambria Math"/>
-            </w:rPr>
-            <m:t>¬</m:t>
-          </m:r>
-          <m:r>
-            <m:rPr>
-              <m:sty m:val="p"/>
-            </m:rPr>
-            <w:rPr>
-              <w:rFonts w:ascii="Cambria Math" w:hAnsi="Cambria Math"/>
-            </w:rPr>
-            <m:t>F</m:t>
+            <m:t>¬F</m:t>
           </m:r>
         </m:oMath>
       </m:oMathPara>
@@ -1022,39 +865,7 @@
           <w:i/>
           <w:iCs/>
         </w:rPr>
-        <w:t xml:space="preserve">How do we loop the code such that it checks </w:t>
-      </w:r>
-      <w:proofErr w:type="gramStart"/>
-      <w:r>
-        <w:rPr>
-          <w:i/>
-          <w:iCs/>
-        </w:rPr>
-        <w:t>all of</w:t>
-      </w:r>
-      <w:proofErr w:type="gramEnd"/>
-      <w:r>
-        <w:rPr>
-          <w:i/>
-          <w:iCs/>
-        </w:rPr>
-        <w:t xml:space="preserve"> the constraints for each position along the rocket’s path in the grid, running </w:t>
-      </w:r>
-      <w:proofErr w:type="spellStart"/>
-      <w:r>
-        <w:rPr>
-          <w:i/>
-          <w:iCs/>
-        </w:rPr>
-        <w:t>fuel_calc</w:t>
-      </w:r>
-      <w:proofErr w:type="spellEnd"/>
-      <w:r>
-        <w:rPr>
-          <w:i/>
-          <w:iCs/>
-        </w:rPr>
-        <w:t xml:space="preserve"> for each cell movement, stopping the loop and returning False for finding a solution?</w:t>
+        <w:t>How do we loop the code such that it checks all of the constraints for each position along the rocket’s path in the grid, running fuel_calc for each cell movement, stopping the loop and returning False for finding a solution?</w:t>
       </w:r>
     </w:p>
     <w:p>
@@ -1094,7 +905,6 @@
         <w:pStyle w:val="Heading1"/>
       </w:pPr>
       <w:r>
-        <w:lastRenderedPageBreak/>
         <w:t>First-Order Extension</w:t>
       </w:r>
     </w:p>

</xml_diff>